<commit_message>
putting examples of abstracts
</commit_message>
<xml_diff>
--- a/TD/TD-Articles.docx
+++ b/TD/TD-Articles.docx
@@ -447,6 +447,78 @@
     <w:p>
       <w:pPr>
         <w:pStyle w:val="Standard"/>
+        <w:numPr>
+          <w:ilvl w:val="0"/>
+          <w:numId w:val="1"/>
+        </w:numPr>
+        <w:tabs>
+          <w:tab w:val="left" w:pos="851"/>
+        </w:tabs>
+        <w:ind w:left="426"/>
+        <w:rPr>
+          <w:rFonts w:ascii="Arial" w:hAnsi="Arial" w:cs="Arial"/>
+        </w:rPr>
+      </w:pPr>
+      <w:r>
+        <w:rPr>
+          <w:rFonts w:ascii="Arial" w:hAnsi="Arial" w:cs="Arial"/>
+        </w:rPr>
+        <w:t>Faites une s</w:t>
+      </w:r>
+      <w:r>
+        <w:rPr>
+          <w:rFonts w:ascii="Arial" w:hAnsi="Arial" w:cs="Arial"/>
+        </w:rPr>
+        <w:t xml:space="preserve">ynthèse de </w:t>
+      </w:r>
+      <w:r>
+        <w:rPr>
+          <w:rFonts w:ascii="Arial" w:hAnsi="Arial" w:cs="Arial"/>
+          <w:b/>
+          <w:bCs/>
+        </w:rPr>
+        <w:t xml:space="preserve">trois </w:t>
+      </w:r>
+      <w:r>
+        <w:rPr>
+          <w:rFonts w:ascii="Arial" w:hAnsi="Arial" w:cs="Arial"/>
+          <w:b/>
+          <w:bCs/>
+        </w:rPr>
+        <w:t>résumes</w:t>
+      </w:r>
+      <w:r>
+        <w:rPr>
+          <w:rFonts w:ascii="Arial" w:hAnsi="Arial" w:cs="Arial"/>
+        </w:rPr>
+        <w:t xml:space="preserve"> de la littérature scientifique à l’aide du tableau 1</w:t>
+      </w:r>
+      <w:r>
+        <w:rPr>
+          <w:rFonts w:ascii="Arial" w:hAnsi="Arial" w:cs="Arial"/>
+        </w:rPr>
+        <w:t xml:space="preserve">. Préférablement, sélectionnez des articles en lien avec votre </w:t>
+      </w:r>
+      <w:r>
+        <w:rPr>
+          <w:rFonts w:ascii="Arial" w:hAnsi="Arial" w:cs="Arial"/>
+        </w:rPr>
+        <w:t xml:space="preserve">mémoire </w:t>
+      </w:r>
+      <w:r>
+        <w:rPr>
+          <w:rFonts w:ascii="Arial" w:hAnsi="Arial" w:cs="Arial"/>
+        </w:rPr>
+        <w:t>de recherche/professionnel.</w:t>
+      </w:r>
+    </w:p>
+    <w:p>
+      <w:pPr>
+        <w:pStyle w:val="Standard"/>
+        <w:tabs>
+          <w:tab w:val="left" w:pos="851"/>
+        </w:tabs>
+        <w:ind w:left="426"/>
         <w:rPr>
           <w:rFonts w:ascii="Arial" w:hAnsi="Arial" w:cs="Arial"/>
         </w:rPr>
@@ -459,6 +531,10 @@
           <w:ilvl w:val="0"/>
           <w:numId w:val="1"/>
         </w:numPr>
+        <w:tabs>
+          <w:tab w:val="left" w:pos="851"/>
+        </w:tabs>
+        <w:ind w:left="426"/>
         <w:rPr>
           <w:rFonts w:ascii="Arial" w:hAnsi="Arial" w:cs="Arial"/>
         </w:rPr>
@@ -467,151 +543,76 @@
         <w:rPr>
           <w:rFonts w:ascii="Arial" w:hAnsi="Arial" w:cs="Arial"/>
         </w:rPr>
-        <w:t>Travail individuel (1</w:t>
-      </w:r>
+        <w:t xml:space="preserve">Sélectionnez un article scientifique lien avec </w:t>
+      </w:r>
+      <w:proofErr w:type="spellStart"/>
       <w:r>
         <w:rPr>
           <w:rFonts w:ascii="Arial" w:hAnsi="Arial" w:cs="Arial"/>
         </w:rPr>
-        <w:t>.5</w:t>
-      </w:r>
+        <w:t>avec</w:t>
+      </w:r>
+      <w:proofErr w:type="spellEnd"/>
       <w:r>
         <w:rPr>
           <w:rFonts w:ascii="Arial" w:hAnsi="Arial" w:cs="Arial"/>
         </w:rPr>
-        <w:t>h)</w:t>
+        <w:t xml:space="preserve"> votre mémoire de recherche/professionnel</w:t>
       </w:r>
       <w:r>
         <w:rPr>
           <w:rFonts w:ascii="Arial" w:hAnsi="Arial" w:cs="Arial"/>
         </w:rPr>
+        <w:t xml:space="preserve"> pour faire une </w:t>
+      </w:r>
+      <w:r>
+        <w:rPr>
+          <w:rFonts w:ascii="Arial" w:hAnsi="Arial" w:cs="Arial"/>
+          <w:b/>
+          <w:bCs/>
+        </w:rPr>
+        <w:t xml:space="preserve">lecture </w:t>
+      </w:r>
+      <w:proofErr w:type="spellStart"/>
+      <w:r>
+        <w:rPr>
+          <w:rFonts w:ascii="Arial" w:hAnsi="Arial" w:cs="Arial"/>
+          <w:b/>
+          <w:bCs/>
+        </w:rPr>
+        <w:t>complete</w:t>
+      </w:r>
+      <w:proofErr w:type="spellEnd"/>
+      <w:r>
+        <w:rPr>
+          <w:rFonts w:ascii="Arial" w:hAnsi="Arial" w:cs="Arial"/>
+          <w:b/>
+          <w:bCs/>
+        </w:rPr>
+        <w:t xml:space="preserve">. </w:t>
+      </w:r>
+      <w:r>
+        <w:rPr>
+          <w:rFonts w:ascii="Arial" w:hAnsi="Arial" w:cs="Arial"/>
+        </w:rPr>
+        <w:t>Faites une synthèse à l’aide du tableau 2.</w:t>
+      </w:r>
+      <w:r>
+        <w:rPr>
+          <w:rFonts w:ascii="Arial" w:hAnsi="Arial" w:cs="Arial"/>
+        </w:rPr>
         <w:t xml:space="preserve"> </w:t>
       </w:r>
-      <w:proofErr w:type="gramStart"/>
-      <w:r>
-        <w:rPr>
-          <w:rFonts w:ascii="Arial" w:hAnsi="Arial" w:cs="Arial"/>
-        </w:rPr>
-        <w:t>-</w:t>
-      </w:r>
-      <w:r>
-        <w:rPr>
-          <w:rFonts w:ascii="Arial" w:hAnsi="Arial" w:cs="Arial"/>
-        </w:rPr>
-        <w:t>:</w:t>
-      </w:r>
-      <w:proofErr w:type="gramEnd"/>
     </w:p>
     <w:p>
       <w:pPr>
-        <w:pStyle w:val="Standard"/>
-        <w:numPr>
-          <w:ilvl w:val="1"/>
-          <w:numId w:val="1"/>
-        </w:numPr>
+        <w:pStyle w:val="Paragraphedeliste"/>
+        <w:tabs>
+          <w:tab w:val="left" w:pos="851"/>
+        </w:tabs>
+        <w:ind w:left="426"/>
         <w:rPr>
           <w:rFonts w:ascii="Arial" w:hAnsi="Arial" w:cs="Arial"/>
-        </w:rPr>
-      </w:pPr>
-      <w:r>
-        <w:rPr>
-          <w:rFonts w:ascii="Arial" w:hAnsi="Arial" w:cs="Arial"/>
-        </w:rPr>
-        <w:t>Faites une s</w:t>
-      </w:r>
-      <w:r>
-        <w:rPr>
-          <w:rFonts w:ascii="Arial" w:hAnsi="Arial" w:cs="Arial"/>
-        </w:rPr>
-        <w:t xml:space="preserve">ynthèse de </w:t>
-      </w:r>
-      <w:r>
-        <w:rPr>
-          <w:rFonts w:ascii="Arial" w:hAnsi="Arial" w:cs="Arial"/>
-        </w:rPr>
-        <w:t xml:space="preserve">trois </w:t>
-      </w:r>
-      <w:r>
-        <w:rPr>
-          <w:rFonts w:ascii="Arial" w:hAnsi="Arial" w:cs="Arial"/>
-        </w:rPr>
-        <w:t>résumes</w:t>
-      </w:r>
-      <w:r>
-        <w:rPr>
-          <w:rFonts w:ascii="Arial" w:hAnsi="Arial" w:cs="Arial"/>
-        </w:rPr>
-        <w:t xml:space="preserve"> de la littérature scientifique à l’aide du tableau 1</w:t>
-      </w:r>
-      <w:r>
-        <w:rPr>
-          <w:rFonts w:ascii="Arial" w:hAnsi="Arial" w:cs="Arial"/>
-        </w:rPr>
-        <w:t>. Préférablement, sélectionnez des articles en lien avec votre sujet de stage recherche/professionnel.</w:t>
-      </w:r>
-    </w:p>
-    <w:p>
-      <w:pPr>
-        <w:pStyle w:val="Standard"/>
-        <w:ind w:left="1440"/>
-        <w:rPr>
-          <w:rFonts w:ascii="Arial" w:hAnsi="Arial" w:cs="Arial"/>
-        </w:rPr>
-      </w:pPr>
-    </w:p>
-    <w:p>
-      <w:pPr>
-        <w:pStyle w:val="Standard"/>
-        <w:numPr>
-          <w:ilvl w:val="1"/>
-          <w:numId w:val="1"/>
-        </w:numPr>
-        <w:rPr>
-          <w:rFonts w:ascii="Arial" w:hAnsi="Arial" w:cs="Arial"/>
-        </w:rPr>
-      </w:pPr>
-      <w:r>
-        <w:rPr>
-          <w:rFonts w:ascii="Arial" w:hAnsi="Arial" w:cs="Arial"/>
-        </w:rPr>
-        <w:t>Rédigez</w:t>
-      </w:r>
-      <w:r>
-        <w:rPr>
-          <w:rFonts w:ascii="Arial" w:hAnsi="Arial" w:cs="Arial"/>
-        </w:rPr>
-        <w:t xml:space="preserve"> un résumé de votre projet de stage</w:t>
-      </w:r>
-      <w:r>
-        <w:rPr>
-          <w:rFonts w:ascii="Arial" w:hAnsi="Arial" w:cs="Arial"/>
-        </w:rPr>
-        <w:t xml:space="preserve"> avec le</w:t>
-      </w:r>
-      <w:r>
-        <w:rPr>
-          <w:rFonts w:ascii="Arial" w:hAnsi="Arial" w:cs="Arial"/>
-        </w:rPr>
-        <w:t xml:space="preserve">s connaissances que vous avez aujourd’hui du sujet / entreprise afin d’avoir un premier retour par vos </w:t>
-      </w:r>
-      <w:r>
-        <w:rPr>
-          <w:rFonts w:ascii="Arial" w:hAnsi="Arial" w:cs="Arial"/>
-        </w:rPr>
-        <w:t>collègues</w:t>
-      </w:r>
-      <w:r>
-        <w:rPr>
-          <w:rFonts w:ascii="Arial" w:hAnsi="Arial" w:cs="Arial"/>
-        </w:rPr>
-        <w:t>.</w:t>
-      </w:r>
-    </w:p>
-    <w:p>
-      <w:pPr>
-        <w:spacing w:after="0" w:line="240" w:lineRule="auto"/>
-        <w:rPr>
-          <w:rFonts w:ascii="Roboto Condensed" w:hAnsi="Roboto Condensed"/>
         </w:rPr>
       </w:pPr>
     </w:p>
@@ -622,6 +623,10 @@
           <w:ilvl w:val="0"/>
           <w:numId w:val="1"/>
         </w:numPr>
+        <w:tabs>
+          <w:tab w:val="left" w:pos="851"/>
+        </w:tabs>
+        <w:ind w:left="426"/>
         <w:rPr>
           <w:rFonts w:ascii="Arial" w:hAnsi="Arial" w:cs="Arial"/>
         </w:rPr>
@@ -630,122 +635,62 @@
         <w:rPr>
           <w:rFonts w:ascii="Arial" w:hAnsi="Arial" w:cs="Arial"/>
         </w:rPr>
-        <w:t xml:space="preserve">Travail </w:t>
+        <w:t>Rédigez</w:t>
       </w:r>
       <w:r>
         <w:rPr>
           <w:rFonts w:ascii="Arial" w:hAnsi="Arial" w:cs="Arial"/>
         </w:rPr>
-        <w:t>en groupe</w:t>
+        <w:t xml:space="preserve"> un résumé de votre projet de stage</w:t>
       </w:r>
       <w:r>
         <w:rPr>
           <w:rFonts w:ascii="Arial" w:hAnsi="Arial" w:cs="Arial"/>
         </w:rPr>
-        <w:t> </w:t>
+        <w:t xml:space="preserve"> avec le</w:t>
       </w:r>
       <w:r>
         <w:rPr>
           <w:rFonts w:ascii="Arial" w:hAnsi="Arial" w:cs="Arial"/>
         </w:rPr>
-        <w:t>de la journée d’</w:t>
+        <w:t xml:space="preserve">s connaissances que vous avez aujourd’hui du sujet / entreprise afin d’avoir un premier retour par vos </w:t>
       </w:r>
       <w:r>
         <w:rPr>
           <w:rFonts w:ascii="Arial" w:hAnsi="Arial" w:cs="Arial"/>
         </w:rPr>
-        <w:t>expérimentation</w:t>
+        <w:t>collègues</w:t>
       </w:r>
       <w:r>
         <w:rPr>
           <w:rFonts w:ascii="Arial" w:hAnsi="Arial" w:cs="Arial"/>
         </w:rPr>
-        <w:t xml:space="preserve"> </w:t>
-      </w:r>
-      <w:r>
-        <w:rPr>
-          <w:rFonts w:ascii="Arial" w:hAnsi="Arial" w:cs="Arial"/>
-        </w:rPr>
-        <w:t>(</w:t>
-      </w:r>
-      <w:r>
-        <w:rPr>
-          <w:rFonts w:ascii="Arial" w:hAnsi="Arial" w:cs="Arial"/>
-        </w:rPr>
-        <w:t>2</w:t>
-      </w:r>
-      <w:r>
-        <w:rPr>
-          <w:rFonts w:ascii="Arial" w:hAnsi="Arial" w:cs="Arial"/>
-        </w:rPr>
-        <w:t>h)</w:t>
-      </w:r>
-      <w:r>
-        <w:rPr>
-          <w:rFonts w:ascii="Arial" w:hAnsi="Arial" w:cs="Arial"/>
-        </w:rPr>
-        <w:t xml:space="preserve"> </w:t>
-      </w:r>
-      <w:r>
-        <w:rPr>
-          <w:rFonts w:ascii="Arial" w:hAnsi="Arial" w:cs="Arial"/>
-        </w:rPr>
-        <w:t>:</w:t>
-      </w:r>
+        <w:t>.</w:t>
+      </w:r>
+    </w:p>
+    <w:p>
+      <w:pPr>
+        <w:tabs>
+          <w:tab w:val="left" w:pos="851"/>
+        </w:tabs>
+        <w:spacing w:after="0" w:line="240" w:lineRule="auto"/>
+        <w:ind w:left="426"/>
+        <w:rPr>
+          <w:rFonts w:ascii="Roboto Condensed" w:hAnsi="Roboto Condensed"/>
+        </w:rPr>
+      </w:pPr>
     </w:p>
     <w:p>
       <w:pPr>
         <w:pStyle w:val="Standard"/>
-        <w:numPr>
-          <w:ilvl w:val="1"/>
-          <w:numId w:val="1"/>
-        </w:numPr>
+        <w:tabs>
+          <w:tab w:val="left" w:pos="851"/>
+        </w:tabs>
+        <w:ind w:left="426"/>
         <w:rPr>
           <w:rFonts w:ascii="Arial" w:hAnsi="Arial" w:cs="Arial"/>
         </w:rPr>
       </w:pPr>
-      <w:r>
-        <w:rPr>
-          <w:rFonts w:ascii="Arial" w:hAnsi="Arial" w:cs="Arial"/>
-        </w:rPr>
-        <w:t>Sélectionnez</w:t>
-      </w:r>
-      <w:r>
-        <w:rPr>
-          <w:rFonts w:ascii="Arial" w:hAnsi="Arial" w:cs="Arial"/>
-        </w:rPr>
-        <w:t xml:space="preserve"> un article scientifique </w:t>
-      </w:r>
-      <w:r>
-        <w:rPr>
-          <w:rFonts w:ascii="Arial" w:hAnsi="Arial" w:cs="Arial"/>
-        </w:rPr>
-        <w:t>lien avec l’expérimentation de la journée précédant.</w:t>
-      </w:r>
-    </w:p>
-    <w:p>
-      <w:pPr>
-        <w:pStyle w:val="Standard"/>
-        <w:numPr>
-          <w:ilvl w:val="1"/>
-          <w:numId w:val="1"/>
-        </w:numPr>
-        <w:rPr>
-          <w:rFonts w:ascii="Arial" w:hAnsi="Arial" w:cs="Arial"/>
-        </w:rPr>
-      </w:pPr>
-      <w:r>
-        <w:rPr>
-          <w:rFonts w:ascii="Arial" w:hAnsi="Arial" w:cs="Arial"/>
-        </w:rPr>
-        <w:t>F</w:t>
-      </w:r>
-      <w:r>
-        <w:rPr>
-          <w:rFonts w:ascii="Arial" w:hAnsi="Arial" w:cs="Arial"/>
-        </w:rPr>
-        <w:t>aites une synthèse d’un article scientifique en à l’aide du tableau 2.</w:t>
-      </w:r>
     </w:p>
     <w:p>
       <w:pPr>
@@ -815,26 +760,26 @@
         </w:r>
       </w:fldSimple>
       <w:r>
-        <w:t xml:space="preserve"> Lecture </w:t>
-      </w:r>
-      <w:proofErr w:type="spellStart"/>
-      <w:r>
-        <w:t>gr</w:t>
-      </w:r>
-      <w:r>
-        <w:t>i</w:t>
-      </w:r>
-      <w:r>
-        <w:t>d</w:t>
-      </w:r>
-      <w:proofErr w:type="spellEnd"/>
-      <w:r>
-        <w:t xml:space="preserve"> for abstracts</w:t>
+        <w:t xml:space="preserve"> </w:t>
+      </w:r>
+      <w:r>
+        <w:rPr>
+          <w:b/>
+          <w:bCs/>
+        </w:rPr>
+        <w:t>Tableau de synthèse d</w:t>
+      </w:r>
+      <w:r>
+        <w:rPr>
+          <w:b/>
+          <w:bCs/>
+        </w:rPr>
+        <w:t>u résumé</w:t>
       </w:r>
     </w:p>
     <w:tbl>
       <w:tblPr>
-        <w:tblW w:w="12274" w:type="dxa"/>
+        <w:tblW w:w="14730" w:type="dxa"/>
         <w:tblCellMar>
           <w:top w:w="15" w:type="dxa"/>
           <w:left w:w="57" w:type="dxa"/>
@@ -844,13 +789,13 @@
       </w:tblPr>
       <w:tblGrid>
         <w:gridCol w:w="2321"/>
-        <w:gridCol w:w="9793"/>
-        <w:gridCol w:w="160"/>
+        <w:gridCol w:w="12275"/>
+        <w:gridCol w:w="134"/>
       </w:tblGrid>
       <w:tr>
         <w:trPr>
           <w:gridAfter w:val="1"/>
-          <w:wAfter w:w="160" w:type="dxa"/>
+          <w:wAfter w:w="134" w:type="dxa"/>
           <w:trHeight w:val="820"/>
         </w:trPr>
         <w:tc>
@@ -885,33 +830,13 @@
                 <w:color w:val="000000"/>
                 <w:lang w:eastAsia="fr-FR"/>
               </w:rPr>
-              <w:t>Reference</w:t>
+              <w:t>Titre de l’article</w:t>
             </w:r>
-            <w:r>
-              <w:rPr>
-                <w:rFonts w:ascii="Arial Narrow" w:eastAsia="Times New Roman" w:hAnsi="Arial Narrow" w:cs="Arial"/>
-                <w:b/>
-                <w:bCs/>
-                <w:color w:val="000000"/>
-                <w:lang w:eastAsia="fr-FR"/>
-              </w:rPr>
-              <w:t> </w:t>
-            </w:r>
-            <w:r>
-              <w:rPr>
-                <w:rFonts w:ascii="Arial Narrow" w:eastAsia="Times New Roman" w:hAnsi="Arial Narrow" w:cs="Arial"/>
-                <w:b/>
-                <w:bCs/>
-                <w:color w:val="000000"/>
-                <w:lang w:eastAsia="fr-FR"/>
-              </w:rPr>
-              <w:t>1</w:t>
-            </w:r>
-          </w:p>
-        </w:tc>
-        <w:tc>
-          <w:tcPr>
-            <w:tcW w:w="9793" w:type="dxa"/>
+          </w:p>
+        </w:tc>
+        <w:tc>
+          <w:tcPr>
+            <w:tcW w:w="12275" w:type="dxa"/>
             <w:tcBorders>
               <w:top w:val="single" w:sz="4" w:space="0" w:color="auto"/>
               <w:left w:val="nil"/>
@@ -939,7 +864,7 @@
       <w:tr>
         <w:trPr>
           <w:gridAfter w:val="1"/>
-          <w:wAfter w:w="160" w:type="dxa"/>
+          <w:wAfter w:w="134" w:type="dxa"/>
           <w:trHeight w:val="509"/>
         </w:trPr>
         <w:tc>
@@ -968,7 +893,6 @@
                 <w:lang w:eastAsia="fr-FR"/>
               </w:rPr>
             </w:pPr>
-            <w:proofErr w:type="spellStart"/>
             <w:r>
               <w:rPr>
                 <w:rFonts w:ascii="Arial Narrow" w:eastAsia="Times New Roman" w:hAnsi="Arial Narrow" w:cs="Arial"/>
@@ -977,24 +901,13 @@
                 <w:color w:val="000000"/>
                 <w:lang w:eastAsia="fr-FR"/>
               </w:rPr>
-              <w:t>Research</w:t>
+              <w:t>Sujet de recherche</w:t>
             </w:r>
-            <w:proofErr w:type="spellEnd"/>
-            <w:r>
-              <w:rPr>
-                <w:rFonts w:ascii="Arial Narrow" w:eastAsia="Times New Roman" w:hAnsi="Arial Narrow" w:cs="Arial"/>
-                <w:b/>
-                <w:bCs/>
-                <w:color w:val="000000"/>
-                <w:lang w:eastAsia="fr-FR"/>
-              </w:rPr>
-              <w:t xml:space="preserve"> Topic</w:t>
-            </w:r>
-          </w:p>
-        </w:tc>
-        <w:tc>
-          <w:tcPr>
-            <w:tcW w:w="9793" w:type="dxa"/>
+          </w:p>
+        </w:tc>
+        <w:tc>
+          <w:tcPr>
+            <w:tcW w:w="12275" w:type="dxa"/>
             <w:vMerge w:val="restart"/>
             <w:tcBorders>
               <w:top w:val="nil"/>
@@ -1062,7 +975,7 @@
         </w:tc>
         <w:tc>
           <w:tcPr>
-            <w:tcW w:w="9793" w:type="dxa"/>
+            <w:tcW w:w="12275" w:type="dxa"/>
             <w:vMerge/>
             <w:tcBorders>
               <w:top w:val="nil"/>
@@ -1088,7 +1001,7 @@
         </w:tc>
         <w:tc>
           <w:tcPr>
-            <w:tcW w:w="160" w:type="dxa"/>
+            <w:tcW w:w="134" w:type="dxa"/>
             <w:tcBorders>
               <w:top w:val="nil"/>
               <w:left w:val="nil"/>
@@ -1140,7 +1053,7 @@
                 <w:b/>
                 <w:bCs/>
                 <w:color w:val="000000"/>
-                <w:lang w:val="en-US" w:eastAsia="fr-FR"/>
+                <w:lang w:eastAsia="fr-FR"/>
               </w:rPr>
             </w:pPr>
             <w:r>
@@ -1149,9 +1062,9 @@
                 <w:b/>
                 <w:bCs/>
                 <w:color w:val="000000"/>
-                <w:lang w:val="en-US" w:eastAsia="fr-FR"/>
-              </w:rPr>
-              <w:t>What's the problem?</w:t>
+                <w:lang w:eastAsia="fr-FR"/>
+              </w:rPr>
+              <w:t>Quel est le problème ?</w:t>
             </w:r>
           </w:p>
           <w:p>
@@ -1162,7 +1075,7 @@
                 <w:b/>
                 <w:bCs/>
                 <w:color w:val="000000"/>
-                <w:lang w:val="en-US" w:eastAsia="fr-FR"/>
+                <w:lang w:eastAsia="fr-FR"/>
               </w:rPr>
             </w:pPr>
             <w:r>
@@ -1171,15 +1084,15 @@
                 <w:b/>
                 <w:bCs/>
                 <w:color w:val="000000"/>
-                <w:lang w:val="en-US" w:eastAsia="fr-FR"/>
-              </w:rPr>
-              <w:t>(Is it important? )</w:t>
+                <w:lang w:eastAsia="fr-FR"/>
+              </w:rPr>
+              <w:t>(Est-ce important ?)</w:t>
             </w:r>
           </w:p>
         </w:tc>
         <w:tc>
           <w:tcPr>
-            <w:tcW w:w="9793" w:type="dxa"/>
+            <w:tcW w:w="12275" w:type="dxa"/>
             <w:vMerge w:val="restart"/>
             <w:tcBorders>
               <w:top w:val="nil"/>
@@ -1199,7 +1112,7 @@
                 <w:b/>
                 <w:bCs/>
                 <w:color w:val="000000"/>
-                <w:lang w:val="en-US" w:eastAsia="fr-FR"/>
+                <w:lang w:eastAsia="fr-FR"/>
               </w:rPr>
             </w:pPr>
             <w:r>
@@ -1208,7 +1121,7 @@
                 <w:b/>
                 <w:bCs/>
                 <w:color w:val="000000"/>
-                <w:lang w:val="en-US" w:eastAsia="fr-FR"/>
+                <w:lang w:eastAsia="fr-FR"/>
               </w:rPr>
               <w:t> </w:t>
             </w:r>
@@ -1216,7 +1129,7 @@
         </w:tc>
         <w:tc>
           <w:tcPr>
-            <w:tcW w:w="160" w:type="dxa"/>
+            <w:tcW w:w="134" w:type="dxa"/>
             <w:vAlign w:val="center"/>
             <w:hideMark/>
           </w:tcPr>
@@ -1228,7 +1141,7 @@
                 <w:b/>
                 <w:bCs/>
                 <w:color w:val="000000"/>
-                <w:lang w:val="en-US" w:eastAsia="fr-FR"/>
+                <w:lang w:eastAsia="fr-FR"/>
               </w:rPr>
             </w:pPr>
           </w:p>
@@ -1259,14 +1172,14 @@
                 <w:b/>
                 <w:bCs/>
                 <w:color w:val="000000"/>
-                <w:lang w:val="en-US" w:eastAsia="fr-FR"/>
-              </w:rPr>
-            </w:pPr>
-          </w:p>
-        </w:tc>
-        <w:tc>
-          <w:tcPr>
-            <w:tcW w:w="9793" w:type="dxa"/>
+                <w:lang w:eastAsia="fr-FR"/>
+              </w:rPr>
+            </w:pPr>
+          </w:p>
+        </w:tc>
+        <w:tc>
+          <w:tcPr>
+            <w:tcW w:w="12275" w:type="dxa"/>
             <w:vMerge/>
             <w:tcBorders>
               <w:top w:val="nil"/>
@@ -1285,14 +1198,14 @@
                 <w:b/>
                 <w:bCs/>
                 <w:color w:val="000000"/>
-                <w:lang w:val="en-US" w:eastAsia="fr-FR"/>
-              </w:rPr>
-            </w:pPr>
-          </w:p>
-        </w:tc>
-        <w:tc>
-          <w:tcPr>
-            <w:tcW w:w="160" w:type="dxa"/>
+                <w:lang w:eastAsia="fr-FR"/>
+              </w:rPr>
+            </w:pPr>
+          </w:p>
+        </w:tc>
+        <w:tc>
+          <w:tcPr>
+            <w:tcW w:w="134" w:type="dxa"/>
             <w:tcBorders>
               <w:top w:val="nil"/>
               <w:left w:val="nil"/>
@@ -1312,7 +1225,7 @@
                 <w:b/>
                 <w:bCs/>
                 <w:color w:val="000000"/>
-                <w:lang w:val="en-US" w:eastAsia="fr-FR"/>
+                <w:lang w:eastAsia="fr-FR"/>
               </w:rPr>
             </w:pPr>
           </w:p>
@@ -1344,7 +1257,7 @@
                 <w:b/>
                 <w:bCs/>
                 <w:color w:val="000000"/>
-                <w:lang w:val="en-US" w:eastAsia="fr-FR"/>
+                <w:lang w:eastAsia="fr-FR"/>
               </w:rPr>
             </w:pPr>
             <w:r>
@@ -1353,9 +1266,9 @@
                 <w:b/>
                 <w:bCs/>
                 <w:color w:val="000000"/>
-                <w:lang w:val="en-US" w:eastAsia="fr-FR"/>
-              </w:rPr>
-              <w:t>What’s the research question?</w:t>
+                <w:lang w:eastAsia="fr-FR"/>
+              </w:rPr>
+              <w:t>Quelle est la question de recherche ? Ou lacunes dans la littérature</w:t>
             </w:r>
             <w:r>
               <w:rPr>
@@ -1363,54 +1276,44 @@
                 <w:b/>
                 <w:bCs/>
                 <w:color w:val="000000"/>
-                <w:lang w:val="en-US" w:eastAsia="fr-FR"/>
-              </w:rPr>
-              <w:t xml:space="preserve"> Or </w:t>
+                <w:lang w:eastAsia="fr-FR"/>
+              </w:rPr>
+              <w:t xml:space="preserve"> </w:t>
             </w:r>
+          </w:p>
+        </w:tc>
+        <w:tc>
+          <w:tcPr>
+            <w:tcW w:w="12275" w:type="dxa"/>
+            <w:vMerge w:val="restart"/>
+            <w:tcBorders>
+              <w:top w:val="nil"/>
+              <w:left w:val="single" w:sz="4" w:space="0" w:color="auto"/>
+              <w:bottom w:val="single" w:sz="4" w:space="0" w:color="auto"/>
+              <w:right w:val="single" w:sz="4" w:space="0" w:color="auto"/>
+            </w:tcBorders>
+            <w:shd w:val="clear" w:color="auto" w:fill="auto"/>
+            <w:vAlign w:val="center"/>
+            <w:hideMark/>
+          </w:tcPr>
+          <w:p>
+            <w:pPr>
+              <w:spacing w:after="0"/>
+              <w:rPr>
+                <w:rFonts w:ascii="Arial Narrow" w:eastAsia="Times New Roman" w:hAnsi="Arial Narrow" w:cs="Arial"/>
+                <w:b/>
+                <w:bCs/>
+                <w:color w:val="000000"/>
+                <w:lang w:eastAsia="fr-FR"/>
+              </w:rPr>
+            </w:pPr>
             <w:r>
               <w:rPr>
                 <w:rFonts w:ascii="Arial Narrow" w:eastAsia="Times New Roman" w:hAnsi="Arial Narrow" w:cs="Arial"/>
                 <w:b/>
                 <w:bCs/>
                 <w:color w:val="000000"/>
-                <w:lang w:val="en-US" w:eastAsia="fr-FR"/>
-              </w:rPr>
-              <w:t>Gap in the Literature</w:t>
-            </w:r>
-          </w:p>
-        </w:tc>
-        <w:tc>
-          <w:tcPr>
-            <w:tcW w:w="9793" w:type="dxa"/>
-            <w:vMerge w:val="restart"/>
-            <w:tcBorders>
-              <w:top w:val="nil"/>
-              <w:left w:val="single" w:sz="4" w:space="0" w:color="auto"/>
-              <w:bottom w:val="single" w:sz="4" w:space="0" w:color="auto"/>
-              <w:right w:val="single" w:sz="4" w:space="0" w:color="auto"/>
-            </w:tcBorders>
-            <w:shd w:val="clear" w:color="auto" w:fill="auto"/>
-            <w:vAlign w:val="center"/>
-            <w:hideMark/>
-          </w:tcPr>
-          <w:p>
-            <w:pPr>
-              <w:spacing w:after="0"/>
-              <w:rPr>
-                <w:rFonts w:ascii="Arial Narrow" w:eastAsia="Times New Roman" w:hAnsi="Arial Narrow" w:cs="Arial"/>
-                <w:b/>
-                <w:bCs/>
-                <w:color w:val="000000"/>
-                <w:lang w:val="en-US" w:eastAsia="fr-FR"/>
-              </w:rPr>
-            </w:pPr>
-            <w:r>
-              <w:rPr>
-                <w:rFonts w:ascii="Arial Narrow" w:eastAsia="Times New Roman" w:hAnsi="Arial Narrow" w:cs="Arial"/>
-                <w:b/>
-                <w:bCs/>
-                <w:color w:val="000000"/>
-                <w:lang w:val="en-US" w:eastAsia="fr-FR"/>
+                <w:lang w:eastAsia="fr-FR"/>
               </w:rPr>
               <w:t> </w:t>
             </w:r>
@@ -1418,7 +1321,7 @@
         </w:tc>
         <w:tc>
           <w:tcPr>
-            <w:tcW w:w="160" w:type="dxa"/>
+            <w:tcW w:w="134" w:type="dxa"/>
             <w:vAlign w:val="center"/>
             <w:hideMark/>
           </w:tcPr>
@@ -1430,7 +1333,7 @@
                 <w:b/>
                 <w:bCs/>
                 <w:color w:val="000000"/>
-                <w:lang w:val="en-US" w:eastAsia="fr-FR"/>
+                <w:lang w:eastAsia="fr-FR"/>
               </w:rPr>
             </w:pPr>
           </w:p>
@@ -1461,14 +1364,14 @@
                 <w:b/>
                 <w:bCs/>
                 <w:color w:val="000000"/>
-                <w:lang w:val="en-US" w:eastAsia="fr-FR"/>
-              </w:rPr>
-            </w:pPr>
-          </w:p>
-        </w:tc>
-        <w:tc>
-          <w:tcPr>
-            <w:tcW w:w="9793" w:type="dxa"/>
+                <w:lang w:eastAsia="fr-FR"/>
+              </w:rPr>
+            </w:pPr>
+          </w:p>
+        </w:tc>
+        <w:tc>
+          <w:tcPr>
+            <w:tcW w:w="12275" w:type="dxa"/>
             <w:vMerge/>
             <w:tcBorders>
               <w:top w:val="nil"/>
@@ -1487,14 +1390,14 @@
                 <w:b/>
                 <w:bCs/>
                 <w:color w:val="000000"/>
-                <w:lang w:val="en-US" w:eastAsia="fr-FR"/>
-              </w:rPr>
-            </w:pPr>
-          </w:p>
-        </w:tc>
-        <w:tc>
-          <w:tcPr>
-            <w:tcW w:w="160" w:type="dxa"/>
+                <w:lang w:eastAsia="fr-FR"/>
+              </w:rPr>
+            </w:pPr>
+          </w:p>
+        </w:tc>
+        <w:tc>
+          <w:tcPr>
+            <w:tcW w:w="134" w:type="dxa"/>
             <w:tcBorders>
               <w:top w:val="nil"/>
               <w:left w:val="nil"/>
@@ -1514,7 +1417,7 @@
                 <w:b/>
                 <w:bCs/>
                 <w:color w:val="000000"/>
-                <w:lang w:val="en-US" w:eastAsia="fr-FR"/>
+                <w:lang w:eastAsia="fr-FR"/>
               </w:rPr>
             </w:pPr>
           </w:p>
@@ -1549,7 +1452,6 @@
                 <w:lang w:eastAsia="fr-FR"/>
               </w:rPr>
             </w:pPr>
-            <w:proofErr w:type="spellStart"/>
             <w:r>
               <w:rPr>
                 <w:rFonts w:ascii="Arial Narrow" w:eastAsia="Times New Roman" w:hAnsi="Arial Narrow" w:cs="Arial"/>
@@ -1558,82 +1460,13 @@
                 <w:color w:val="000000"/>
                 <w:lang w:eastAsia="fr-FR"/>
               </w:rPr>
-              <w:t>What</w:t>
+              <w:t>Quel est le l'objectif ?</w:t>
             </w:r>
-            <w:proofErr w:type="spellEnd"/>
-            <w:r>
-              <w:rPr>
-                <w:rFonts w:ascii="Arial Narrow" w:eastAsia="Times New Roman" w:hAnsi="Arial Narrow" w:cs="Arial"/>
-                <w:b/>
-                <w:bCs/>
-                <w:color w:val="000000"/>
-                <w:lang w:eastAsia="fr-FR"/>
-              </w:rPr>
-              <w:t xml:space="preserve"> </w:t>
-            </w:r>
-            <w:proofErr w:type="spellStart"/>
-            <w:r>
-              <w:rPr>
-                <w:rFonts w:ascii="Arial Narrow" w:eastAsia="Times New Roman" w:hAnsi="Arial Narrow" w:cs="Arial"/>
-                <w:b/>
-                <w:bCs/>
-                <w:color w:val="000000"/>
-                <w:lang w:eastAsia="fr-FR"/>
-              </w:rPr>
-              <w:t>is</w:t>
-            </w:r>
-            <w:proofErr w:type="spellEnd"/>
-            <w:r>
-              <w:rPr>
-                <w:rFonts w:ascii="Arial Narrow" w:eastAsia="Times New Roman" w:hAnsi="Arial Narrow" w:cs="Arial"/>
-                <w:b/>
-                <w:bCs/>
-                <w:color w:val="000000"/>
-                <w:lang w:eastAsia="fr-FR"/>
-              </w:rPr>
-              <w:t xml:space="preserve"> the</w:t>
-            </w:r>
-          </w:p>
-          <w:p>
-            <w:pPr>
-              <w:spacing w:after="0" w:line="240" w:lineRule="auto"/>
-              <w:rPr>
-                <w:rFonts w:ascii="Arial Narrow" w:eastAsia="Times New Roman" w:hAnsi="Arial Narrow" w:cs="Arial"/>
-                <w:b/>
-                <w:bCs/>
-                <w:color w:val="000000"/>
-                <w:lang w:eastAsia="fr-FR"/>
-              </w:rPr>
-            </w:pPr>
-            <w:proofErr w:type="spellStart"/>
-            <w:proofErr w:type="gramStart"/>
-            <w:r>
-              <w:rPr>
-                <w:rFonts w:ascii="Arial Narrow" w:eastAsia="Times New Roman" w:hAnsi="Arial Narrow" w:cs="Arial"/>
-                <w:b/>
-                <w:bCs/>
-                <w:color w:val="000000"/>
-                <w:lang w:eastAsia="fr-FR"/>
-              </w:rPr>
-              <w:t>purpose</w:t>
-            </w:r>
-            <w:proofErr w:type="spellEnd"/>
-            <w:proofErr w:type="gramEnd"/>
-            <w:r>
-              <w:rPr>
-                <w:rFonts w:ascii="Arial Narrow" w:eastAsia="Times New Roman" w:hAnsi="Arial Narrow" w:cs="Arial"/>
-                <w:b/>
-                <w:bCs/>
-                <w:color w:val="000000"/>
-                <w:lang w:eastAsia="fr-FR"/>
-              </w:rPr>
-              <w:t xml:space="preserve"> ?</w:t>
-            </w:r>
-          </w:p>
-        </w:tc>
-        <w:tc>
-          <w:tcPr>
-            <w:tcW w:w="9793" w:type="dxa"/>
+          </w:p>
+        </w:tc>
+        <w:tc>
+          <w:tcPr>
+            <w:tcW w:w="12275" w:type="dxa"/>
             <w:vMerge w:val="restart"/>
             <w:tcBorders>
               <w:top w:val="nil"/>
@@ -1670,7 +1503,7 @@
         </w:tc>
         <w:tc>
           <w:tcPr>
-            <w:tcW w:w="160" w:type="dxa"/>
+            <w:tcW w:w="134" w:type="dxa"/>
             <w:vAlign w:val="center"/>
             <w:hideMark/>
           </w:tcPr>
@@ -1720,7 +1553,7 @@
         </w:tc>
         <w:tc>
           <w:tcPr>
-            <w:tcW w:w="9793" w:type="dxa"/>
+            <w:tcW w:w="12275" w:type="dxa"/>
             <w:vMerge/>
             <w:tcBorders>
               <w:top w:val="nil"/>
@@ -1746,7 +1579,7 @@
         </w:tc>
         <w:tc>
           <w:tcPr>
-            <w:tcW w:w="160" w:type="dxa"/>
+            <w:tcW w:w="134" w:type="dxa"/>
             <w:tcBorders>
               <w:top w:val="nil"/>
               <w:left w:val="nil"/>
@@ -1796,7 +1629,7 @@
                 <w:b/>
                 <w:bCs/>
                 <w:color w:val="000000"/>
-                <w:lang w:val="en-US" w:eastAsia="fr-FR"/>
+                <w:lang w:eastAsia="fr-FR"/>
               </w:rPr>
             </w:pPr>
             <w:r>
@@ -1805,35 +1638,15 @@
                 <w:b/>
                 <w:bCs/>
                 <w:color w:val="000000"/>
-                <w:lang w:val="en-US" w:eastAsia="fr-FR"/>
-              </w:rPr>
-              <w:t>What methodology the authors</w:t>
+                <w:lang w:eastAsia="fr-FR"/>
+              </w:rPr>
+              <w:t>Quelle est la méthodologie utilisée par les auteurs ?</w:t>
             </w:r>
-            <w:r>
-              <w:rPr>
-                <w:rFonts w:ascii="Arial Narrow" w:eastAsia="Times New Roman" w:hAnsi="Arial Narrow" w:cs="Arial"/>
-                <w:b/>
-                <w:bCs/>
-                <w:color w:val="000000"/>
-                <w:lang w:val="en-US" w:eastAsia="fr-FR"/>
-              </w:rPr>
-              <w:t xml:space="preserve"> used</w:t>
-            </w:r>
-            <w:r>
-              <w:rPr>
-                <w:rFonts w:ascii="Arial Narrow" w:eastAsia="Times New Roman" w:hAnsi="Arial Narrow" w:cs="Arial"/>
-                <w:b/>
-                <w:bCs/>
-                <w:color w:val="000000"/>
-                <w:lang w:val="en-US" w:eastAsia="fr-FR"/>
-              </w:rPr>
-              <w:t>?</w:t>
-            </w:r>
-          </w:p>
-        </w:tc>
-        <w:tc>
-          <w:tcPr>
-            <w:tcW w:w="9793" w:type="dxa"/>
+          </w:p>
+        </w:tc>
+        <w:tc>
+          <w:tcPr>
+            <w:tcW w:w="12275" w:type="dxa"/>
             <w:tcBorders>
               <w:top w:val="nil"/>
               <w:left w:val="single" w:sz="4" w:space="0" w:color="auto"/>
@@ -1851,14 +1664,14 @@
                 <w:b/>
                 <w:bCs/>
                 <w:color w:val="000000"/>
-                <w:lang w:val="en-US" w:eastAsia="fr-FR"/>
-              </w:rPr>
-            </w:pPr>
-          </w:p>
-        </w:tc>
-        <w:tc>
-          <w:tcPr>
-            <w:tcW w:w="160" w:type="dxa"/>
+                <w:lang w:eastAsia="fr-FR"/>
+              </w:rPr>
+            </w:pPr>
+          </w:p>
+        </w:tc>
+        <w:tc>
+          <w:tcPr>
+            <w:tcW w:w="134" w:type="dxa"/>
             <w:vAlign w:val="center"/>
           </w:tcPr>
           <w:p>
@@ -1869,7 +1682,7 @@
                 <w:b/>
                 <w:bCs/>
                 <w:color w:val="000000"/>
-                <w:lang w:val="en-US" w:eastAsia="fr-FR"/>
+                <w:lang w:eastAsia="fr-FR"/>
               </w:rPr>
             </w:pPr>
           </w:p>
@@ -1899,7 +1712,7 @@
                 <w:b/>
                 <w:bCs/>
                 <w:color w:val="000000"/>
-                <w:lang w:val="en-US" w:eastAsia="fr-FR"/>
+                <w:lang w:eastAsia="fr-FR"/>
               </w:rPr>
             </w:pPr>
             <w:r>
@@ -1908,15 +1721,15 @@
                 <w:b/>
                 <w:bCs/>
                 <w:color w:val="000000"/>
-                <w:lang w:val="en-US" w:eastAsia="fr-FR"/>
-              </w:rPr>
-              <w:t>What are the results of the article?</w:t>
+                <w:lang w:eastAsia="fr-FR"/>
+              </w:rPr>
+              <w:t>Quels sont les résultats de l'article ?</w:t>
             </w:r>
           </w:p>
         </w:tc>
         <w:tc>
           <w:tcPr>
-            <w:tcW w:w="9793" w:type="dxa"/>
+            <w:tcW w:w="12275" w:type="dxa"/>
             <w:tcBorders>
               <w:top w:val="nil"/>
               <w:left w:val="single" w:sz="4" w:space="0" w:color="auto"/>
@@ -1934,16 +1747,10 @@
                 <w:b/>
                 <w:bCs/>
                 <w:color w:val="000000"/>
-                <w:lang w:val="en-US" w:eastAsia="fr-FR"/>
-              </w:rPr>
-            </w:pPr>
-          </w:p>
-        </w:tc>
-        <w:tc>
-          <w:tcPr>
-            <w:tcW w:w="160" w:type="dxa"/>
-            <w:vAlign w:val="center"/>
-          </w:tcPr>
+                <w:lang w:eastAsia="fr-FR"/>
+              </w:rPr>
+            </w:pPr>
+          </w:p>
           <w:p>
             <w:pPr>
               <w:spacing w:after="0"/>
@@ -1952,7 +1759,49 @@
                 <w:b/>
                 <w:bCs/>
                 <w:color w:val="000000"/>
-                <w:lang w:val="en-US" w:eastAsia="fr-FR"/>
+                <w:lang w:eastAsia="fr-FR"/>
+              </w:rPr>
+            </w:pPr>
+          </w:p>
+          <w:p>
+            <w:pPr>
+              <w:spacing w:after="0"/>
+              <w:rPr>
+                <w:rFonts w:ascii="Arial Narrow" w:eastAsia="Times New Roman" w:hAnsi="Arial Narrow" w:cs="Arial"/>
+                <w:b/>
+                <w:bCs/>
+                <w:color w:val="000000"/>
+                <w:lang w:eastAsia="fr-FR"/>
+              </w:rPr>
+            </w:pPr>
+          </w:p>
+          <w:p>
+            <w:pPr>
+              <w:spacing w:after="0"/>
+              <w:rPr>
+                <w:rFonts w:ascii="Arial Narrow" w:eastAsia="Times New Roman" w:hAnsi="Arial Narrow" w:cs="Arial"/>
+                <w:b/>
+                <w:bCs/>
+                <w:color w:val="000000"/>
+                <w:lang w:eastAsia="fr-FR"/>
+              </w:rPr>
+            </w:pPr>
+          </w:p>
+        </w:tc>
+        <w:tc>
+          <w:tcPr>
+            <w:tcW w:w="134" w:type="dxa"/>
+            <w:vAlign w:val="center"/>
+          </w:tcPr>
+          <w:p>
+            <w:pPr>
+              <w:spacing w:after="0"/>
+              <w:rPr>
+                <w:rFonts w:ascii="Arial Narrow" w:eastAsia="Times New Roman" w:hAnsi="Arial Narrow" w:cs="Arial"/>
+                <w:b/>
+                <w:bCs/>
+                <w:color w:val="000000"/>
+                <w:lang w:eastAsia="fr-FR"/>
               </w:rPr>
             </w:pPr>
           </w:p>
@@ -1984,7 +1833,7 @@
                 <w:b/>
                 <w:bCs/>
                 <w:color w:val="000000"/>
-                <w:lang w:val="en-US" w:eastAsia="fr-FR"/>
+                <w:lang w:eastAsia="fr-FR"/>
               </w:rPr>
             </w:pPr>
             <w:r>
@@ -1993,30 +1842,10 @@
                 <w:b/>
                 <w:bCs/>
                 <w:color w:val="000000"/>
-                <w:lang w:val="en-US" w:eastAsia="fr-FR"/>
-              </w:rPr>
-              <w:t>What are the i</w:t>
+                <w:lang w:eastAsia="fr-FR"/>
+              </w:rPr>
+              <w:t>Quelles sont les implications/perspectives</w:t>
             </w:r>
-            <w:r>
-              <w:rPr>
-                <w:rFonts w:ascii="Arial Narrow" w:eastAsia="Times New Roman" w:hAnsi="Arial Narrow" w:cs="Arial"/>
-                <w:b/>
-                <w:bCs/>
-                <w:color w:val="000000"/>
-                <w:lang w:val="en-US" w:eastAsia="fr-FR"/>
-              </w:rPr>
-              <w:t>mplications</w:t>
-            </w:r>
-            <w:r>
-              <w:rPr>
-                <w:rFonts w:ascii="Arial Narrow" w:eastAsia="Times New Roman" w:hAnsi="Arial Narrow" w:cs="Arial"/>
-                <w:b/>
-                <w:bCs/>
-                <w:color w:val="000000"/>
-                <w:lang w:val="en-US" w:eastAsia="fr-FR"/>
-              </w:rPr>
-              <w:t>/perspectives</w:t>
-            </w:r>
           </w:p>
           <w:p>
             <w:pPr>
@@ -2026,19 +1855,9 @@
                 <w:b/>
                 <w:bCs/>
                 <w:color w:val="000000"/>
-                <w:lang w:val="en-US" w:eastAsia="fr-FR"/>
-              </w:rPr>
-            </w:pPr>
-            <w:r>
-              <w:rPr>
-                <w:rFonts w:ascii="Arial Narrow" w:eastAsia="Times New Roman" w:hAnsi="Arial Narrow" w:cs="Arial"/>
-                <w:b/>
-                <w:bCs/>
-                <w:color w:val="000000"/>
-                <w:lang w:val="en-US" w:eastAsia="fr-FR"/>
-              </w:rPr>
-              <w:t xml:space="preserve">for </w:t>
-            </w:r>
+                <w:lang w:eastAsia="fr-FR"/>
+              </w:rPr>
+            </w:pPr>
             <w:proofErr w:type="gramStart"/>
             <w:r>
               <w:rPr>
@@ -2046,16 +1865,26 @@
                 <w:b/>
                 <w:bCs/>
                 <w:color w:val="000000"/>
-                <w:lang w:val="en-US" w:eastAsia="fr-FR"/>
-              </w:rPr>
-              <w:t>future ?</w:t>
+                <w:lang w:eastAsia="fr-FR"/>
+              </w:rPr>
+              <w:t>pour</w:t>
             </w:r>
             <w:proofErr w:type="gramEnd"/>
-          </w:p>
-        </w:tc>
-        <w:tc>
-          <w:tcPr>
-            <w:tcW w:w="9793" w:type="dxa"/>
+            <w:r>
+              <w:rPr>
+                <w:rFonts w:ascii="Arial Narrow" w:eastAsia="Times New Roman" w:hAnsi="Arial Narrow" w:cs="Arial"/>
+                <w:b/>
+                <w:bCs/>
+                <w:color w:val="000000"/>
+                <w:lang w:eastAsia="fr-FR"/>
+              </w:rPr>
+              <w:t xml:space="preserve"> l'avenir ?</w:t>
+            </w:r>
+          </w:p>
+        </w:tc>
+        <w:tc>
+          <w:tcPr>
+            <w:tcW w:w="12275" w:type="dxa"/>
             <w:vMerge w:val="restart"/>
             <w:tcBorders>
               <w:top w:val="nil"/>
@@ -2075,7 +1904,7 @@
                 <w:b/>
                 <w:bCs/>
                 <w:color w:val="000000"/>
-                <w:lang w:val="en-US" w:eastAsia="fr-FR"/>
+                <w:lang w:eastAsia="fr-FR"/>
               </w:rPr>
             </w:pPr>
             <w:r>
@@ -2084,7 +1913,7 @@
                 <w:b/>
                 <w:bCs/>
                 <w:color w:val="000000"/>
-                <w:lang w:val="en-US" w:eastAsia="fr-FR"/>
+                <w:lang w:eastAsia="fr-FR"/>
               </w:rPr>
               <w:t> </w:t>
             </w:r>
@@ -2092,7 +1921,7 @@
         </w:tc>
         <w:tc>
           <w:tcPr>
-            <w:tcW w:w="160" w:type="dxa"/>
+            <w:tcW w:w="134" w:type="dxa"/>
             <w:vAlign w:val="center"/>
             <w:hideMark/>
           </w:tcPr>
@@ -2104,7 +1933,7 @@
                 <w:b/>
                 <w:bCs/>
                 <w:color w:val="000000"/>
-                <w:lang w:val="en-US" w:eastAsia="fr-FR"/>
+                <w:lang w:eastAsia="fr-FR"/>
               </w:rPr>
             </w:pPr>
           </w:p>
@@ -2134,14 +1963,14 @@
                 <w:b/>
                 <w:bCs/>
                 <w:color w:val="000000"/>
-                <w:lang w:val="en-US" w:eastAsia="fr-FR"/>
-              </w:rPr>
-            </w:pPr>
-          </w:p>
-        </w:tc>
-        <w:tc>
-          <w:tcPr>
-            <w:tcW w:w="9793" w:type="dxa"/>
+                <w:lang w:eastAsia="fr-FR"/>
+              </w:rPr>
+            </w:pPr>
+          </w:p>
+        </w:tc>
+        <w:tc>
+          <w:tcPr>
+            <w:tcW w:w="12275" w:type="dxa"/>
             <w:vMerge/>
             <w:tcBorders>
               <w:top w:val="nil"/>
@@ -2159,14 +1988,14 @@
                 <w:b/>
                 <w:bCs/>
                 <w:color w:val="000000"/>
-                <w:lang w:val="en-US" w:eastAsia="fr-FR"/>
-              </w:rPr>
-            </w:pPr>
-          </w:p>
-        </w:tc>
-        <w:tc>
-          <w:tcPr>
-            <w:tcW w:w="160" w:type="dxa"/>
+                <w:lang w:eastAsia="fr-FR"/>
+              </w:rPr>
+            </w:pPr>
+          </w:p>
+        </w:tc>
+        <w:tc>
+          <w:tcPr>
+            <w:tcW w:w="134" w:type="dxa"/>
             <w:tcBorders>
               <w:top w:val="nil"/>
               <w:left w:val="nil"/>
@@ -2185,7 +2014,7 @@
                 <w:b/>
                 <w:bCs/>
                 <w:color w:val="000000"/>
-                <w:lang w:val="en-US" w:eastAsia="fr-FR"/>
+                <w:lang w:eastAsia="fr-FR"/>
               </w:rPr>
             </w:pPr>
           </w:p>
@@ -2195,39 +2024,56 @@
     <w:p>
       <w:pPr>
         <w:rPr>
-          <w:rFonts w:ascii="Arial Narrow" w:eastAsia="Times New Roman" w:hAnsi="Arial Narrow" w:cs="Arial"/>
           <w:b/>
           <w:bCs/>
-          <w:color w:val="000000"/>
-          <w:lang w:val="en-US" w:eastAsia="fr-FR"/>
+          <w:lang w:val="en-US"/>
         </w:rPr>
       </w:pPr>
     </w:p>
     <w:p>
       <w:pPr>
-        <w:rPr>
-          <w:rFonts w:ascii="Arial Narrow" w:eastAsia="Times New Roman" w:hAnsi="Arial Narrow" w:cs="Arial"/>
+        <w:pStyle w:val="Lgende"/>
+        <w:keepNext/>
+      </w:pPr>
+      <w:r>
+        <w:lastRenderedPageBreak/>
+        <w:t xml:space="preserve">Tableau </w:t>
+      </w:r>
+      <w:r>
+        <w:fldChar w:fldCharType="begin"/>
+      </w:r>
+      <w:r>
+        <w:instrText xml:space="preserve"> SEQ Tableau \* ARABIC </w:instrText>
+      </w:r>
+      <w:r>
+        <w:fldChar w:fldCharType="separate"/>
+      </w:r>
+      <w:r>
+        <w:rPr>
+          <w:noProof/>
+        </w:rPr>
+        <w:t>1</w:t>
+      </w:r>
+      <w:r>
+        <w:rPr>
+          <w:noProof/>
+        </w:rPr>
+        <w:fldChar w:fldCharType="end"/>
+      </w:r>
+      <w:r>
+        <w:t xml:space="preserve"> </w:t>
+      </w:r>
+      <w:r>
+        <w:rPr>
           <w:b/>
           <w:bCs/>
-          <w:color w:val="000000"/>
-          <w:lang w:val="en-US" w:eastAsia="fr-FR"/>
-        </w:rPr>
-      </w:pPr>
-    </w:p>
-    <w:p>
-      <w:pPr>
-        <w:rPr>
-          <w:rFonts w:ascii="Arial Narrow" w:eastAsia="Times New Roman" w:hAnsi="Arial Narrow" w:cs="Arial"/>
-          <w:b/>
-          <w:bCs/>
-          <w:color w:val="000000"/>
-          <w:lang w:val="en-US" w:eastAsia="fr-FR"/>
-        </w:rPr>
-      </w:pPr>
+        </w:rPr>
+        <w:t>Tableau de synthèse du résumé</w:t>
+      </w:r>
     </w:p>
     <w:tbl>
       <w:tblPr>
-        <w:tblW w:w="12274" w:type="dxa"/>
+        <w:tblW w:w="14730" w:type="dxa"/>
         <w:tblCellMar>
           <w:top w:w="15" w:type="dxa"/>
           <w:left w:w="57" w:type="dxa"/>
@@ -2237,13 +2083,13 @@
       </w:tblPr>
       <w:tblGrid>
         <w:gridCol w:w="2321"/>
-        <w:gridCol w:w="9793"/>
-        <w:gridCol w:w="160"/>
+        <w:gridCol w:w="12275"/>
+        <w:gridCol w:w="134"/>
       </w:tblGrid>
       <w:tr>
         <w:trPr>
           <w:gridAfter w:val="1"/>
-          <w:wAfter w:w="160" w:type="dxa"/>
+          <w:wAfter w:w="134" w:type="dxa"/>
           <w:trHeight w:val="820"/>
         </w:trPr>
         <w:tc>
@@ -2278,34 +2124,13 @@
                 <w:color w:val="000000"/>
                 <w:lang w:eastAsia="fr-FR"/>
               </w:rPr>
-              <w:lastRenderedPageBreak/>
-              <w:t>Reference</w:t>
+              <w:t>Titre de l’article</w:t>
             </w:r>
-            <w:r>
-              <w:rPr>
-                <w:rFonts w:ascii="Arial Narrow" w:eastAsia="Times New Roman" w:hAnsi="Arial Narrow" w:cs="Arial"/>
-                <w:b/>
-                <w:bCs/>
-                <w:color w:val="000000"/>
-                <w:lang w:eastAsia="fr-FR"/>
-              </w:rPr>
-              <w:t> </w:t>
-            </w:r>
-            <w:r>
-              <w:rPr>
-                <w:rFonts w:ascii="Arial Narrow" w:eastAsia="Times New Roman" w:hAnsi="Arial Narrow" w:cs="Arial"/>
-                <w:b/>
-                <w:bCs/>
-                <w:color w:val="000000"/>
-                <w:lang w:eastAsia="fr-FR"/>
-              </w:rPr>
-              <w:t>2</w:t>
-            </w:r>
-          </w:p>
-        </w:tc>
-        <w:tc>
-          <w:tcPr>
-            <w:tcW w:w="9793" w:type="dxa"/>
+          </w:p>
+        </w:tc>
+        <w:tc>
+          <w:tcPr>
+            <w:tcW w:w="12275" w:type="dxa"/>
             <w:tcBorders>
               <w:top w:val="single" w:sz="4" w:space="0" w:color="auto"/>
               <w:left w:val="nil"/>
@@ -2333,7 +2158,7 @@
       <w:tr>
         <w:trPr>
           <w:gridAfter w:val="1"/>
-          <w:wAfter w:w="160" w:type="dxa"/>
+          <w:wAfter w:w="134" w:type="dxa"/>
           <w:trHeight w:val="509"/>
         </w:trPr>
         <w:tc>
@@ -2362,7 +2187,6 @@
                 <w:lang w:eastAsia="fr-FR"/>
               </w:rPr>
             </w:pPr>
-            <w:proofErr w:type="spellStart"/>
             <w:r>
               <w:rPr>
                 <w:rFonts w:ascii="Arial Narrow" w:eastAsia="Times New Roman" w:hAnsi="Arial Narrow" w:cs="Arial"/>
@@ -2371,24 +2195,13 @@
                 <w:color w:val="000000"/>
                 <w:lang w:eastAsia="fr-FR"/>
               </w:rPr>
-              <w:t>Research</w:t>
+              <w:t>Sujet de recherche</w:t>
             </w:r>
-            <w:proofErr w:type="spellEnd"/>
-            <w:r>
-              <w:rPr>
-                <w:rFonts w:ascii="Arial Narrow" w:eastAsia="Times New Roman" w:hAnsi="Arial Narrow" w:cs="Arial"/>
-                <w:b/>
-                <w:bCs/>
-                <w:color w:val="000000"/>
-                <w:lang w:eastAsia="fr-FR"/>
-              </w:rPr>
-              <w:t xml:space="preserve"> Topic</w:t>
-            </w:r>
-          </w:p>
-        </w:tc>
-        <w:tc>
-          <w:tcPr>
-            <w:tcW w:w="9793" w:type="dxa"/>
+          </w:p>
+        </w:tc>
+        <w:tc>
+          <w:tcPr>
+            <w:tcW w:w="12275" w:type="dxa"/>
             <w:vMerge w:val="restart"/>
             <w:tcBorders>
               <w:top w:val="nil"/>
@@ -2456,7 +2269,7 @@
         </w:tc>
         <w:tc>
           <w:tcPr>
-            <w:tcW w:w="9793" w:type="dxa"/>
+            <w:tcW w:w="12275" w:type="dxa"/>
             <w:vMerge/>
             <w:tcBorders>
               <w:top w:val="nil"/>
@@ -2482,7 +2295,7 @@
         </w:tc>
         <w:tc>
           <w:tcPr>
-            <w:tcW w:w="160" w:type="dxa"/>
+            <w:tcW w:w="134" w:type="dxa"/>
             <w:tcBorders>
               <w:top w:val="nil"/>
               <w:left w:val="nil"/>
@@ -2534,7 +2347,7 @@
                 <w:b/>
                 <w:bCs/>
                 <w:color w:val="000000"/>
-                <w:lang w:val="en-US" w:eastAsia="fr-FR"/>
+                <w:lang w:eastAsia="fr-FR"/>
               </w:rPr>
             </w:pPr>
             <w:r>
@@ -2543,9 +2356,9 @@
                 <w:b/>
                 <w:bCs/>
                 <w:color w:val="000000"/>
-                <w:lang w:val="en-US" w:eastAsia="fr-FR"/>
-              </w:rPr>
-              <w:t>What's the problem?</w:t>
+                <w:lang w:eastAsia="fr-FR"/>
+              </w:rPr>
+              <w:t>Quel est le problème ?</w:t>
             </w:r>
           </w:p>
           <w:p>
@@ -2556,7 +2369,7 @@
                 <w:b/>
                 <w:bCs/>
                 <w:color w:val="000000"/>
-                <w:lang w:val="en-US" w:eastAsia="fr-FR"/>
+                <w:lang w:eastAsia="fr-FR"/>
               </w:rPr>
             </w:pPr>
             <w:r>
@@ -2565,15 +2378,15 @@
                 <w:b/>
                 <w:bCs/>
                 <w:color w:val="000000"/>
-                <w:lang w:val="en-US" w:eastAsia="fr-FR"/>
-              </w:rPr>
-              <w:t>(Is it important? )</w:t>
+                <w:lang w:eastAsia="fr-FR"/>
+              </w:rPr>
+              <w:t>(Est-ce important ?)</w:t>
             </w:r>
           </w:p>
         </w:tc>
         <w:tc>
           <w:tcPr>
-            <w:tcW w:w="9793" w:type="dxa"/>
+            <w:tcW w:w="12275" w:type="dxa"/>
             <w:vMerge w:val="restart"/>
             <w:tcBorders>
               <w:top w:val="nil"/>
@@ -2593,7 +2406,7 @@
                 <w:b/>
                 <w:bCs/>
                 <w:color w:val="000000"/>
-                <w:lang w:val="en-US" w:eastAsia="fr-FR"/>
+                <w:lang w:eastAsia="fr-FR"/>
               </w:rPr>
             </w:pPr>
             <w:r>
@@ -2602,7 +2415,7 @@
                 <w:b/>
                 <w:bCs/>
                 <w:color w:val="000000"/>
-                <w:lang w:val="en-US" w:eastAsia="fr-FR"/>
+                <w:lang w:eastAsia="fr-FR"/>
               </w:rPr>
               <w:t> </w:t>
             </w:r>
@@ -2610,7 +2423,7 @@
         </w:tc>
         <w:tc>
           <w:tcPr>
-            <w:tcW w:w="160" w:type="dxa"/>
+            <w:tcW w:w="134" w:type="dxa"/>
             <w:vAlign w:val="center"/>
             <w:hideMark/>
           </w:tcPr>
@@ -2622,7 +2435,7 @@
                 <w:b/>
                 <w:bCs/>
                 <w:color w:val="000000"/>
-                <w:lang w:val="en-US" w:eastAsia="fr-FR"/>
+                <w:lang w:eastAsia="fr-FR"/>
               </w:rPr>
             </w:pPr>
           </w:p>
@@ -2653,14 +2466,14 @@
                 <w:b/>
                 <w:bCs/>
                 <w:color w:val="000000"/>
-                <w:lang w:val="en-US" w:eastAsia="fr-FR"/>
-              </w:rPr>
-            </w:pPr>
-          </w:p>
-        </w:tc>
-        <w:tc>
-          <w:tcPr>
-            <w:tcW w:w="9793" w:type="dxa"/>
+                <w:lang w:eastAsia="fr-FR"/>
+              </w:rPr>
+            </w:pPr>
+          </w:p>
+        </w:tc>
+        <w:tc>
+          <w:tcPr>
+            <w:tcW w:w="12275" w:type="dxa"/>
             <w:vMerge/>
             <w:tcBorders>
               <w:top w:val="nil"/>
@@ -2679,14 +2492,14 @@
                 <w:b/>
                 <w:bCs/>
                 <w:color w:val="000000"/>
-                <w:lang w:val="en-US" w:eastAsia="fr-FR"/>
-              </w:rPr>
-            </w:pPr>
-          </w:p>
-        </w:tc>
-        <w:tc>
-          <w:tcPr>
-            <w:tcW w:w="160" w:type="dxa"/>
+                <w:lang w:eastAsia="fr-FR"/>
+              </w:rPr>
+            </w:pPr>
+          </w:p>
+        </w:tc>
+        <w:tc>
+          <w:tcPr>
+            <w:tcW w:w="134" w:type="dxa"/>
             <w:tcBorders>
               <w:top w:val="nil"/>
               <w:left w:val="nil"/>
@@ -2706,7 +2519,7 @@
                 <w:b/>
                 <w:bCs/>
                 <w:color w:val="000000"/>
-                <w:lang w:val="en-US" w:eastAsia="fr-FR"/>
+                <w:lang w:eastAsia="fr-FR"/>
               </w:rPr>
             </w:pPr>
           </w:p>
@@ -2738,7 +2551,7 @@
                 <w:b/>
                 <w:bCs/>
                 <w:color w:val="000000"/>
-                <w:lang w:val="en-US" w:eastAsia="fr-FR"/>
+                <w:lang w:eastAsia="fr-FR"/>
               </w:rPr>
             </w:pPr>
             <w:r>
@@ -2747,64 +2560,44 @@
                 <w:b/>
                 <w:bCs/>
                 <w:color w:val="000000"/>
-                <w:lang w:val="en-US" w:eastAsia="fr-FR"/>
-              </w:rPr>
-              <w:t>What’s the research question?</w:t>
+                <w:lang w:eastAsia="fr-FR"/>
+              </w:rPr>
+              <w:t xml:space="preserve">Quelle est la question de recherche ? Ou lacunes dans la littérature </w:t>
             </w:r>
+          </w:p>
+        </w:tc>
+        <w:tc>
+          <w:tcPr>
+            <w:tcW w:w="12275" w:type="dxa"/>
+            <w:vMerge w:val="restart"/>
+            <w:tcBorders>
+              <w:top w:val="nil"/>
+              <w:left w:val="single" w:sz="4" w:space="0" w:color="auto"/>
+              <w:bottom w:val="single" w:sz="4" w:space="0" w:color="auto"/>
+              <w:right w:val="single" w:sz="4" w:space="0" w:color="auto"/>
+            </w:tcBorders>
+            <w:shd w:val="clear" w:color="auto" w:fill="auto"/>
+            <w:vAlign w:val="center"/>
+            <w:hideMark/>
+          </w:tcPr>
+          <w:p>
+            <w:pPr>
+              <w:spacing w:after="0"/>
+              <w:rPr>
+                <w:rFonts w:ascii="Arial Narrow" w:eastAsia="Times New Roman" w:hAnsi="Arial Narrow" w:cs="Arial"/>
+                <w:b/>
+                <w:bCs/>
+                <w:color w:val="000000"/>
+                <w:lang w:eastAsia="fr-FR"/>
+              </w:rPr>
+            </w:pPr>
             <w:r>
               <w:rPr>
                 <w:rFonts w:ascii="Arial Narrow" w:eastAsia="Times New Roman" w:hAnsi="Arial Narrow" w:cs="Arial"/>
                 <w:b/>
                 <w:bCs/>
                 <w:color w:val="000000"/>
-                <w:lang w:val="en-US" w:eastAsia="fr-FR"/>
-              </w:rPr>
-              <w:t xml:space="preserve"> Or </w:t>
-            </w:r>
-            <w:r>
-              <w:rPr>
-                <w:rFonts w:ascii="Arial Narrow" w:eastAsia="Times New Roman" w:hAnsi="Arial Narrow" w:cs="Arial"/>
-                <w:b/>
-                <w:bCs/>
-                <w:color w:val="000000"/>
-                <w:lang w:val="en-US" w:eastAsia="fr-FR"/>
-              </w:rPr>
-              <w:t>Gap in the Literature</w:t>
-            </w:r>
-          </w:p>
-        </w:tc>
-        <w:tc>
-          <w:tcPr>
-            <w:tcW w:w="9793" w:type="dxa"/>
-            <w:vMerge w:val="restart"/>
-            <w:tcBorders>
-              <w:top w:val="nil"/>
-              <w:left w:val="single" w:sz="4" w:space="0" w:color="auto"/>
-              <w:bottom w:val="single" w:sz="4" w:space="0" w:color="auto"/>
-              <w:right w:val="single" w:sz="4" w:space="0" w:color="auto"/>
-            </w:tcBorders>
-            <w:shd w:val="clear" w:color="auto" w:fill="auto"/>
-            <w:vAlign w:val="center"/>
-            <w:hideMark/>
-          </w:tcPr>
-          <w:p>
-            <w:pPr>
-              <w:spacing w:after="0"/>
-              <w:rPr>
-                <w:rFonts w:ascii="Arial Narrow" w:eastAsia="Times New Roman" w:hAnsi="Arial Narrow" w:cs="Arial"/>
-                <w:b/>
-                <w:bCs/>
-                <w:color w:val="000000"/>
-                <w:lang w:val="en-US" w:eastAsia="fr-FR"/>
-              </w:rPr>
-            </w:pPr>
-            <w:r>
-              <w:rPr>
-                <w:rFonts w:ascii="Arial Narrow" w:eastAsia="Times New Roman" w:hAnsi="Arial Narrow" w:cs="Arial"/>
-                <w:b/>
-                <w:bCs/>
-                <w:color w:val="000000"/>
-                <w:lang w:val="en-US" w:eastAsia="fr-FR"/>
+                <w:lang w:eastAsia="fr-FR"/>
               </w:rPr>
               <w:t> </w:t>
             </w:r>
@@ -2812,7 +2605,7 @@
         </w:tc>
         <w:tc>
           <w:tcPr>
-            <w:tcW w:w="160" w:type="dxa"/>
+            <w:tcW w:w="134" w:type="dxa"/>
             <w:vAlign w:val="center"/>
             <w:hideMark/>
           </w:tcPr>
@@ -2824,7 +2617,7 @@
                 <w:b/>
                 <w:bCs/>
                 <w:color w:val="000000"/>
-                <w:lang w:val="en-US" w:eastAsia="fr-FR"/>
+                <w:lang w:eastAsia="fr-FR"/>
               </w:rPr>
             </w:pPr>
           </w:p>
@@ -2855,14 +2648,14 @@
                 <w:b/>
                 <w:bCs/>
                 <w:color w:val="000000"/>
-                <w:lang w:val="en-US" w:eastAsia="fr-FR"/>
-              </w:rPr>
-            </w:pPr>
-          </w:p>
-        </w:tc>
-        <w:tc>
-          <w:tcPr>
-            <w:tcW w:w="9793" w:type="dxa"/>
+                <w:lang w:eastAsia="fr-FR"/>
+              </w:rPr>
+            </w:pPr>
+          </w:p>
+        </w:tc>
+        <w:tc>
+          <w:tcPr>
+            <w:tcW w:w="12275" w:type="dxa"/>
             <w:vMerge/>
             <w:tcBorders>
               <w:top w:val="nil"/>
@@ -2881,14 +2674,14 @@
                 <w:b/>
                 <w:bCs/>
                 <w:color w:val="000000"/>
-                <w:lang w:val="en-US" w:eastAsia="fr-FR"/>
-              </w:rPr>
-            </w:pPr>
-          </w:p>
-        </w:tc>
-        <w:tc>
-          <w:tcPr>
-            <w:tcW w:w="160" w:type="dxa"/>
+                <w:lang w:eastAsia="fr-FR"/>
+              </w:rPr>
+            </w:pPr>
+          </w:p>
+        </w:tc>
+        <w:tc>
+          <w:tcPr>
+            <w:tcW w:w="134" w:type="dxa"/>
             <w:tcBorders>
               <w:top w:val="nil"/>
               <w:left w:val="nil"/>
@@ -2908,7 +2701,7 @@
                 <w:b/>
                 <w:bCs/>
                 <w:color w:val="000000"/>
-                <w:lang w:val="en-US" w:eastAsia="fr-FR"/>
+                <w:lang w:eastAsia="fr-FR"/>
               </w:rPr>
             </w:pPr>
           </w:p>
@@ -2943,7 +2736,6 @@
                 <w:lang w:eastAsia="fr-FR"/>
               </w:rPr>
             </w:pPr>
-            <w:proofErr w:type="spellStart"/>
             <w:r>
               <w:rPr>
                 <w:rFonts w:ascii="Arial Narrow" w:eastAsia="Times New Roman" w:hAnsi="Arial Narrow" w:cs="Arial"/>
@@ -2952,82 +2744,13 @@
                 <w:color w:val="000000"/>
                 <w:lang w:eastAsia="fr-FR"/>
               </w:rPr>
-              <w:t>What</w:t>
+              <w:t>Quel est le l'objectif ?</w:t>
             </w:r>
-            <w:proofErr w:type="spellEnd"/>
-            <w:r>
-              <w:rPr>
-                <w:rFonts w:ascii="Arial Narrow" w:eastAsia="Times New Roman" w:hAnsi="Arial Narrow" w:cs="Arial"/>
-                <w:b/>
-                <w:bCs/>
-                <w:color w:val="000000"/>
-                <w:lang w:eastAsia="fr-FR"/>
-              </w:rPr>
-              <w:t xml:space="preserve"> </w:t>
-            </w:r>
-            <w:proofErr w:type="spellStart"/>
-            <w:r>
-              <w:rPr>
-                <w:rFonts w:ascii="Arial Narrow" w:eastAsia="Times New Roman" w:hAnsi="Arial Narrow" w:cs="Arial"/>
-                <w:b/>
-                <w:bCs/>
-                <w:color w:val="000000"/>
-                <w:lang w:eastAsia="fr-FR"/>
-              </w:rPr>
-              <w:t>is</w:t>
-            </w:r>
-            <w:proofErr w:type="spellEnd"/>
-            <w:r>
-              <w:rPr>
-                <w:rFonts w:ascii="Arial Narrow" w:eastAsia="Times New Roman" w:hAnsi="Arial Narrow" w:cs="Arial"/>
-                <w:b/>
-                <w:bCs/>
-                <w:color w:val="000000"/>
-                <w:lang w:eastAsia="fr-FR"/>
-              </w:rPr>
-              <w:t xml:space="preserve"> the</w:t>
-            </w:r>
-          </w:p>
-          <w:p>
-            <w:pPr>
-              <w:spacing w:after="0" w:line="240" w:lineRule="auto"/>
-              <w:rPr>
-                <w:rFonts w:ascii="Arial Narrow" w:eastAsia="Times New Roman" w:hAnsi="Arial Narrow" w:cs="Arial"/>
-                <w:b/>
-                <w:bCs/>
-                <w:color w:val="000000"/>
-                <w:lang w:eastAsia="fr-FR"/>
-              </w:rPr>
-            </w:pPr>
-            <w:proofErr w:type="spellStart"/>
-            <w:proofErr w:type="gramStart"/>
-            <w:r>
-              <w:rPr>
-                <w:rFonts w:ascii="Arial Narrow" w:eastAsia="Times New Roman" w:hAnsi="Arial Narrow" w:cs="Arial"/>
-                <w:b/>
-                <w:bCs/>
-                <w:color w:val="000000"/>
-                <w:lang w:eastAsia="fr-FR"/>
-              </w:rPr>
-              <w:t>purpose</w:t>
-            </w:r>
-            <w:proofErr w:type="spellEnd"/>
-            <w:proofErr w:type="gramEnd"/>
-            <w:r>
-              <w:rPr>
-                <w:rFonts w:ascii="Arial Narrow" w:eastAsia="Times New Roman" w:hAnsi="Arial Narrow" w:cs="Arial"/>
-                <w:b/>
-                <w:bCs/>
-                <w:color w:val="000000"/>
-                <w:lang w:eastAsia="fr-FR"/>
-              </w:rPr>
-              <w:t xml:space="preserve"> ?</w:t>
-            </w:r>
-          </w:p>
-        </w:tc>
-        <w:tc>
-          <w:tcPr>
-            <w:tcW w:w="9793" w:type="dxa"/>
+          </w:p>
+        </w:tc>
+        <w:tc>
+          <w:tcPr>
+            <w:tcW w:w="12275" w:type="dxa"/>
             <w:vMerge w:val="restart"/>
             <w:tcBorders>
               <w:top w:val="nil"/>
@@ -3064,7 +2787,7 @@
         </w:tc>
         <w:tc>
           <w:tcPr>
-            <w:tcW w:w="160" w:type="dxa"/>
+            <w:tcW w:w="134" w:type="dxa"/>
             <w:vAlign w:val="center"/>
             <w:hideMark/>
           </w:tcPr>
@@ -3114,7 +2837,7 @@
         </w:tc>
         <w:tc>
           <w:tcPr>
-            <w:tcW w:w="9793" w:type="dxa"/>
+            <w:tcW w:w="12275" w:type="dxa"/>
             <w:vMerge/>
             <w:tcBorders>
               <w:top w:val="nil"/>
@@ -3140,7 +2863,7 @@
         </w:tc>
         <w:tc>
           <w:tcPr>
-            <w:tcW w:w="160" w:type="dxa"/>
+            <w:tcW w:w="134" w:type="dxa"/>
             <w:tcBorders>
               <w:top w:val="nil"/>
               <w:left w:val="nil"/>
@@ -3190,7 +2913,7 @@
                 <w:b/>
                 <w:bCs/>
                 <w:color w:val="000000"/>
-                <w:lang w:val="en-US" w:eastAsia="fr-FR"/>
+                <w:lang w:eastAsia="fr-FR"/>
               </w:rPr>
             </w:pPr>
             <w:r>
@@ -3199,35 +2922,15 @@
                 <w:b/>
                 <w:bCs/>
                 <w:color w:val="000000"/>
-                <w:lang w:val="en-US" w:eastAsia="fr-FR"/>
-              </w:rPr>
-              <w:t>What methodology the authors</w:t>
+                <w:lang w:eastAsia="fr-FR"/>
+              </w:rPr>
+              <w:t>Quelle est la méthodologie utilisée par les auteurs ?</w:t>
             </w:r>
-            <w:r>
-              <w:rPr>
-                <w:rFonts w:ascii="Arial Narrow" w:eastAsia="Times New Roman" w:hAnsi="Arial Narrow" w:cs="Arial"/>
-                <w:b/>
-                <w:bCs/>
-                <w:color w:val="000000"/>
-                <w:lang w:val="en-US" w:eastAsia="fr-FR"/>
-              </w:rPr>
-              <w:t xml:space="preserve"> used</w:t>
-            </w:r>
-            <w:r>
-              <w:rPr>
-                <w:rFonts w:ascii="Arial Narrow" w:eastAsia="Times New Roman" w:hAnsi="Arial Narrow" w:cs="Arial"/>
-                <w:b/>
-                <w:bCs/>
-                <w:color w:val="000000"/>
-                <w:lang w:val="en-US" w:eastAsia="fr-FR"/>
-              </w:rPr>
-              <w:t>?</w:t>
-            </w:r>
-          </w:p>
-        </w:tc>
-        <w:tc>
-          <w:tcPr>
-            <w:tcW w:w="9793" w:type="dxa"/>
+          </w:p>
+        </w:tc>
+        <w:tc>
+          <w:tcPr>
+            <w:tcW w:w="12275" w:type="dxa"/>
             <w:tcBorders>
               <w:top w:val="nil"/>
               <w:left w:val="single" w:sz="4" w:space="0" w:color="auto"/>
@@ -3245,14 +2948,14 @@
                 <w:b/>
                 <w:bCs/>
                 <w:color w:val="000000"/>
-                <w:lang w:val="en-US" w:eastAsia="fr-FR"/>
-              </w:rPr>
-            </w:pPr>
-          </w:p>
-        </w:tc>
-        <w:tc>
-          <w:tcPr>
-            <w:tcW w:w="160" w:type="dxa"/>
+                <w:lang w:eastAsia="fr-FR"/>
+              </w:rPr>
+            </w:pPr>
+          </w:p>
+        </w:tc>
+        <w:tc>
+          <w:tcPr>
+            <w:tcW w:w="134" w:type="dxa"/>
             <w:vAlign w:val="center"/>
           </w:tcPr>
           <w:p>
@@ -3263,7 +2966,7 @@
                 <w:b/>
                 <w:bCs/>
                 <w:color w:val="000000"/>
-                <w:lang w:val="en-US" w:eastAsia="fr-FR"/>
+                <w:lang w:eastAsia="fr-FR"/>
               </w:rPr>
             </w:pPr>
           </w:p>
@@ -3293,7 +2996,7 @@
                 <w:b/>
                 <w:bCs/>
                 <w:color w:val="000000"/>
-                <w:lang w:val="en-US" w:eastAsia="fr-FR"/>
+                <w:lang w:eastAsia="fr-FR"/>
               </w:rPr>
             </w:pPr>
             <w:r>
@@ -3302,15 +3005,15 @@
                 <w:b/>
                 <w:bCs/>
                 <w:color w:val="000000"/>
-                <w:lang w:val="en-US" w:eastAsia="fr-FR"/>
-              </w:rPr>
-              <w:t>What are the results of the article?</w:t>
+                <w:lang w:eastAsia="fr-FR"/>
+              </w:rPr>
+              <w:t>Quels sont les résultats de l'article ?</w:t>
             </w:r>
           </w:p>
         </w:tc>
         <w:tc>
           <w:tcPr>
-            <w:tcW w:w="9793" w:type="dxa"/>
+            <w:tcW w:w="12275" w:type="dxa"/>
             <w:tcBorders>
               <w:top w:val="nil"/>
               <w:left w:val="single" w:sz="4" w:space="0" w:color="auto"/>
@@ -3328,16 +3031,10 @@
                 <w:b/>
                 <w:bCs/>
                 <w:color w:val="000000"/>
-                <w:lang w:val="en-US" w:eastAsia="fr-FR"/>
-              </w:rPr>
-            </w:pPr>
-          </w:p>
-        </w:tc>
-        <w:tc>
-          <w:tcPr>
-            <w:tcW w:w="160" w:type="dxa"/>
-            <w:vAlign w:val="center"/>
-          </w:tcPr>
+                <w:lang w:eastAsia="fr-FR"/>
+              </w:rPr>
+            </w:pPr>
+          </w:p>
           <w:p>
             <w:pPr>
               <w:spacing w:after="0"/>
@@ -3346,7 +3043,49 @@
                 <w:b/>
                 <w:bCs/>
                 <w:color w:val="000000"/>
-                <w:lang w:val="en-US" w:eastAsia="fr-FR"/>
+                <w:lang w:eastAsia="fr-FR"/>
+              </w:rPr>
+            </w:pPr>
+          </w:p>
+          <w:p>
+            <w:pPr>
+              <w:spacing w:after="0"/>
+              <w:rPr>
+                <w:rFonts w:ascii="Arial Narrow" w:eastAsia="Times New Roman" w:hAnsi="Arial Narrow" w:cs="Arial"/>
+                <w:b/>
+                <w:bCs/>
+                <w:color w:val="000000"/>
+                <w:lang w:eastAsia="fr-FR"/>
+              </w:rPr>
+            </w:pPr>
+          </w:p>
+          <w:p>
+            <w:pPr>
+              <w:spacing w:after="0"/>
+              <w:rPr>
+                <w:rFonts w:ascii="Arial Narrow" w:eastAsia="Times New Roman" w:hAnsi="Arial Narrow" w:cs="Arial"/>
+                <w:b/>
+                <w:bCs/>
+                <w:color w:val="000000"/>
+                <w:lang w:eastAsia="fr-FR"/>
+              </w:rPr>
+            </w:pPr>
+          </w:p>
+        </w:tc>
+        <w:tc>
+          <w:tcPr>
+            <w:tcW w:w="134" w:type="dxa"/>
+            <w:vAlign w:val="center"/>
+          </w:tcPr>
+          <w:p>
+            <w:pPr>
+              <w:spacing w:after="0"/>
+              <w:rPr>
+                <w:rFonts w:ascii="Arial Narrow" w:eastAsia="Times New Roman" w:hAnsi="Arial Narrow" w:cs="Arial"/>
+                <w:b/>
+                <w:bCs/>
+                <w:color w:val="000000"/>
+                <w:lang w:eastAsia="fr-FR"/>
               </w:rPr>
             </w:pPr>
           </w:p>
@@ -3378,7 +3117,7 @@
                 <w:b/>
                 <w:bCs/>
                 <w:color w:val="000000"/>
-                <w:lang w:val="en-US" w:eastAsia="fr-FR"/>
+                <w:lang w:eastAsia="fr-FR"/>
               </w:rPr>
             </w:pPr>
             <w:r>
@@ -3387,30 +3126,10 @@
                 <w:b/>
                 <w:bCs/>
                 <w:color w:val="000000"/>
-                <w:lang w:val="en-US" w:eastAsia="fr-FR"/>
-              </w:rPr>
-              <w:t>What are the i</w:t>
+                <w:lang w:eastAsia="fr-FR"/>
+              </w:rPr>
+              <w:t>Quelles sont les implications/perspectives</w:t>
             </w:r>
-            <w:r>
-              <w:rPr>
-                <w:rFonts w:ascii="Arial Narrow" w:eastAsia="Times New Roman" w:hAnsi="Arial Narrow" w:cs="Arial"/>
-                <w:b/>
-                <w:bCs/>
-                <w:color w:val="000000"/>
-                <w:lang w:val="en-US" w:eastAsia="fr-FR"/>
-              </w:rPr>
-              <w:t>mplications</w:t>
-            </w:r>
-            <w:r>
-              <w:rPr>
-                <w:rFonts w:ascii="Arial Narrow" w:eastAsia="Times New Roman" w:hAnsi="Arial Narrow" w:cs="Arial"/>
-                <w:b/>
-                <w:bCs/>
-                <w:color w:val="000000"/>
-                <w:lang w:val="en-US" w:eastAsia="fr-FR"/>
-              </w:rPr>
-              <w:t>/perspectives</w:t>
-            </w:r>
           </w:p>
           <w:p>
             <w:pPr>
@@ -3420,19 +3139,9 @@
                 <w:b/>
                 <w:bCs/>
                 <w:color w:val="000000"/>
-                <w:lang w:val="en-US" w:eastAsia="fr-FR"/>
-              </w:rPr>
-            </w:pPr>
-            <w:r>
-              <w:rPr>
-                <w:rFonts w:ascii="Arial Narrow" w:eastAsia="Times New Roman" w:hAnsi="Arial Narrow" w:cs="Arial"/>
-                <w:b/>
-                <w:bCs/>
-                <w:color w:val="000000"/>
-                <w:lang w:val="en-US" w:eastAsia="fr-FR"/>
-              </w:rPr>
-              <w:t xml:space="preserve">for </w:t>
-            </w:r>
+                <w:lang w:eastAsia="fr-FR"/>
+              </w:rPr>
+            </w:pPr>
             <w:proofErr w:type="gramStart"/>
             <w:r>
               <w:rPr>
@@ -3440,16 +3149,26 @@
                 <w:b/>
                 <w:bCs/>
                 <w:color w:val="000000"/>
-                <w:lang w:val="en-US" w:eastAsia="fr-FR"/>
-              </w:rPr>
-              <w:t>future ?</w:t>
+                <w:lang w:eastAsia="fr-FR"/>
+              </w:rPr>
+              <w:t>pour</w:t>
             </w:r>
             <w:proofErr w:type="gramEnd"/>
-          </w:p>
-        </w:tc>
-        <w:tc>
-          <w:tcPr>
-            <w:tcW w:w="9793" w:type="dxa"/>
+            <w:r>
+              <w:rPr>
+                <w:rFonts w:ascii="Arial Narrow" w:eastAsia="Times New Roman" w:hAnsi="Arial Narrow" w:cs="Arial"/>
+                <w:b/>
+                <w:bCs/>
+                <w:color w:val="000000"/>
+                <w:lang w:eastAsia="fr-FR"/>
+              </w:rPr>
+              <w:t xml:space="preserve"> l'avenir ?</w:t>
+            </w:r>
+          </w:p>
+        </w:tc>
+        <w:tc>
+          <w:tcPr>
+            <w:tcW w:w="12275" w:type="dxa"/>
             <w:vMerge w:val="restart"/>
             <w:tcBorders>
               <w:top w:val="nil"/>
@@ -3469,7 +3188,7 @@
                 <w:b/>
                 <w:bCs/>
                 <w:color w:val="000000"/>
-                <w:lang w:val="en-US" w:eastAsia="fr-FR"/>
+                <w:lang w:eastAsia="fr-FR"/>
               </w:rPr>
             </w:pPr>
             <w:r>
@@ -3478,7 +3197,7 @@
                 <w:b/>
                 <w:bCs/>
                 <w:color w:val="000000"/>
-                <w:lang w:val="en-US" w:eastAsia="fr-FR"/>
+                <w:lang w:eastAsia="fr-FR"/>
               </w:rPr>
               <w:t> </w:t>
             </w:r>
@@ -3486,7 +3205,7 @@
         </w:tc>
         <w:tc>
           <w:tcPr>
-            <w:tcW w:w="160" w:type="dxa"/>
+            <w:tcW w:w="134" w:type="dxa"/>
             <w:vAlign w:val="center"/>
             <w:hideMark/>
           </w:tcPr>
@@ -3498,7 +3217,7 @@
                 <w:b/>
                 <w:bCs/>
                 <w:color w:val="000000"/>
-                <w:lang w:val="en-US" w:eastAsia="fr-FR"/>
+                <w:lang w:eastAsia="fr-FR"/>
               </w:rPr>
             </w:pPr>
           </w:p>
@@ -3528,14 +3247,14 @@
                 <w:b/>
                 <w:bCs/>
                 <w:color w:val="000000"/>
-                <w:lang w:val="en-US" w:eastAsia="fr-FR"/>
-              </w:rPr>
-            </w:pPr>
-          </w:p>
-        </w:tc>
-        <w:tc>
-          <w:tcPr>
-            <w:tcW w:w="9793" w:type="dxa"/>
+                <w:lang w:eastAsia="fr-FR"/>
+              </w:rPr>
+            </w:pPr>
+          </w:p>
+        </w:tc>
+        <w:tc>
+          <w:tcPr>
+            <w:tcW w:w="12275" w:type="dxa"/>
             <w:vMerge/>
             <w:tcBorders>
               <w:top w:val="nil"/>
@@ -3553,14 +3272,14 @@
                 <w:b/>
                 <w:bCs/>
                 <w:color w:val="000000"/>
-                <w:lang w:val="en-US" w:eastAsia="fr-FR"/>
-              </w:rPr>
-            </w:pPr>
-          </w:p>
-        </w:tc>
-        <w:tc>
-          <w:tcPr>
-            <w:tcW w:w="160" w:type="dxa"/>
+                <w:lang w:eastAsia="fr-FR"/>
+              </w:rPr>
+            </w:pPr>
+          </w:p>
+        </w:tc>
+        <w:tc>
+          <w:tcPr>
+            <w:tcW w:w="134" w:type="dxa"/>
             <w:tcBorders>
               <w:top w:val="nil"/>
               <w:left w:val="nil"/>
@@ -3579,7 +3298,7 @@
                 <w:b/>
                 <w:bCs/>
                 <w:color w:val="000000"/>
-                <w:lang w:val="en-US" w:eastAsia="fr-FR"/>
+                <w:lang w:eastAsia="fr-FR"/>
               </w:rPr>
             </w:pPr>
           </w:p>
@@ -3588,40 +3307,48 @@
     </w:tbl>
     <w:p>
       <w:pPr>
-        <w:rPr>
-          <w:rFonts w:ascii="Arial Narrow" w:eastAsia="Times New Roman" w:hAnsi="Arial Narrow" w:cs="Arial"/>
+        <w:pStyle w:val="Lgende"/>
+        <w:keepNext/>
+      </w:pPr>
+      <w:r>
+        <w:lastRenderedPageBreak/>
+        <w:t xml:space="preserve">Tableau </w:t>
+      </w:r>
+      <w:r>
+        <w:fldChar w:fldCharType="begin"/>
+      </w:r>
+      <w:r>
+        <w:instrText xml:space="preserve"> SEQ Tableau \* ARABIC </w:instrText>
+      </w:r>
+      <w:r>
+        <w:fldChar w:fldCharType="separate"/>
+      </w:r>
+      <w:r>
+        <w:rPr>
+          <w:noProof/>
+        </w:rPr>
+        <w:t>1</w:t>
+      </w:r>
+      <w:r>
+        <w:rPr>
+          <w:noProof/>
+        </w:rPr>
+        <w:fldChar w:fldCharType="end"/>
+      </w:r>
+      <w:r>
+        <w:t xml:space="preserve"> </w:t>
+      </w:r>
+      <w:r>
+        <w:rPr>
           <w:b/>
           <w:bCs/>
-          <w:color w:val="000000"/>
-          <w:lang w:val="en-US" w:eastAsia="fr-FR"/>
-        </w:rPr>
-      </w:pPr>
-    </w:p>
-    <w:p>
-      <w:pPr>
-        <w:rPr>
-          <w:rFonts w:ascii="Arial Narrow" w:eastAsia="Times New Roman" w:hAnsi="Arial Narrow" w:cs="Arial"/>
-          <w:b/>
-          <w:bCs/>
-          <w:color w:val="000000"/>
-          <w:lang w:val="en-US" w:eastAsia="fr-FR"/>
-        </w:rPr>
-      </w:pPr>
-    </w:p>
-    <w:p>
-      <w:pPr>
-        <w:rPr>
-          <w:rFonts w:ascii="Arial Narrow" w:eastAsia="Times New Roman" w:hAnsi="Arial Narrow" w:cs="Arial"/>
-          <w:b/>
-          <w:bCs/>
-          <w:color w:val="000000"/>
-          <w:lang w:val="en-US" w:eastAsia="fr-FR"/>
-        </w:rPr>
-      </w:pPr>
+        </w:rPr>
+        <w:t>Tableau de synthèse du résumé</w:t>
+      </w:r>
     </w:p>
     <w:tbl>
       <w:tblPr>
-        <w:tblW w:w="12274" w:type="dxa"/>
+        <w:tblW w:w="14730" w:type="dxa"/>
         <w:tblCellMar>
           <w:top w:w="15" w:type="dxa"/>
           <w:left w:w="57" w:type="dxa"/>
@@ -3631,13 +3358,13 @@
       </w:tblPr>
       <w:tblGrid>
         <w:gridCol w:w="2321"/>
-        <w:gridCol w:w="9793"/>
-        <w:gridCol w:w="160"/>
+        <w:gridCol w:w="12275"/>
+        <w:gridCol w:w="134"/>
       </w:tblGrid>
       <w:tr>
         <w:trPr>
           <w:gridAfter w:val="1"/>
-          <w:wAfter w:w="160" w:type="dxa"/>
+          <w:wAfter w:w="134" w:type="dxa"/>
           <w:trHeight w:val="820"/>
         </w:trPr>
         <w:tc>
@@ -3672,34 +3399,13 @@
                 <w:color w:val="000000"/>
                 <w:lang w:eastAsia="fr-FR"/>
               </w:rPr>
-              <w:lastRenderedPageBreak/>
-              <w:t>Reference</w:t>
+              <w:t>Titre de l’article</w:t>
             </w:r>
-            <w:r>
-              <w:rPr>
-                <w:rFonts w:ascii="Arial Narrow" w:eastAsia="Times New Roman" w:hAnsi="Arial Narrow" w:cs="Arial"/>
-                <w:b/>
-                <w:bCs/>
-                <w:color w:val="000000"/>
-                <w:lang w:eastAsia="fr-FR"/>
-              </w:rPr>
-              <w:t> </w:t>
-            </w:r>
-            <w:r>
-              <w:rPr>
-                <w:rFonts w:ascii="Arial Narrow" w:eastAsia="Times New Roman" w:hAnsi="Arial Narrow" w:cs="Arial"/>
-                <w:b/>
-                <w:bCs/>
-                <w:color w:val="000000"/>
-                <w:lang w:eastAsia="fr-FR"/>
-              </w:rPr>
-              <w:t>3</w:t>
-            </w:r>
-          </w:p>
-        </w:tc>
-        <w:tc>
-          <w:tcPr>
-            <w:tcW w:w="9793" w:type="dxa"/>
+          </w:p>
+        </w:tc>
+        <w:tc>
+          <w:tcPr>
+            <w:tcW w:w="12275" w:type="dxa"/>
             <w:tcBorders>
               <w:top w:val="single" w:sz="4" w:space="0" w:color="auto"/>
               <w:left w:val="nil"/>
@@ -3727,7 +3433,7 @@
       <w:tr>
         <w:trPr>
           <w:gridAfter w:val="1"/>
-          <w:wAfter w:w="160" w:type="dxa"/>
+          <w:wAfter w:w="134" w:type="dxa"/>
           <w:trHeight w:val="509"/>
         </w:trPr>
         <w:tc>
@@ -3756,7 +3462,6 @@
                 <w:lang w:eastAsia="fr-FR"/>
               </w:rPr>
             </w:pPr>
-            <w:proofErr w:type="spellStart"/>
             <w:r>
               <w:rPr>
                 <w:rFonts w:ascii="Arial Narrow" w:eastAsia="Times New Roman" w:hAnsi="Arial Narrow" w:cs="Arial"/>
@@ -3765,24 +3470,13 @@
                 <w:color w:val="000000"/>
                 <w:lang w:eastAsia="fr-FR"/>
               </w:rPr>
-              <w:t>Research</w:t>
+              <w:t>Sujet de recherche</w:t>
             </w:r>
-            <w:proofErr w:type="spellEnd"/>
-            <w:r>
-              <w:rPr>
-                <w:rFonts w:ascii="Arial Narrow" w:eastAsia="Times New Roman" w:hAnsi="Arial Narrow" w:cs="Arial"/>
-                <w:b/>
-                <w:bCs/>
-                <w:color w:val="000000"/>
-                <w:lang w:eastAsia="fr-FR"/>
-              </w:rPr>
-              <w:t xml:space="preserve"> Topic</w:t>
-            </w:r>
-          </w:p>
-        </w:tc>
-        <w:tc>
-          <w:tcPr>
-            <w:tcW w:w="9793" w:type="dxa"/>
+          </w:p>
+        </w:tc>
+        <w:tc>
+          <w:tcPr>
+            <w:tcW w:w="12275" w:type="dxa"/>
             <w:vMerge w:val="restart"/>
             <w:tcBorders>
               <w:top w:val="nil"/>
@@ -3850,7 +3544,7 @@
         </w:tc>
         <w:tc>
           <w:tcPr>
-            <w:tcW w:w="9793" w:type="dxa"/>
+            <w:tcW w:w="12275" w:type="dxa"/>
             <w:vMerge/>
             <w:tcBorders>
               <w:top w:val="nil"/>
@@ -3876,7 +3570,7 @@
         </w:tc>
         <w:tc>
           <w:tcPr>
-            <w:tcW w:w="160" w:type="dxa"/>
+            <w:tcW w:w="134" w:type="dxa"/>
             <w:tcBorders>
               <w:top w:val="nil"/>
               <w:left w:val="nil"/>
@@ -3928,7 +3622,7 @@
                 <w:b/>
                 <w:bCs/>
                 <w:color w:val="000000"/>
-                <w:lang w:val="en-US" w:eastAsia="fr-FR"/>
+                <w:lang w:eastAsia="fr-FR"/>
               </w:rPr>
             </w:pPr>
             <w:r>
@@ -3937,9 +3631,9 @@
                 <w:b/>
                 <w:bCs/>
                 <w:color w:val="000000"/>
-                <w:lang w:val="en-US" w:eastAsia="fr-FR"/>
-              </w:rPr>
-              <w:t>What's the problem?</w:t>
+                <w:lang w:eastAsia="fr-FR"/>
+              </w:rPr>
+              <w:t>Quel est le problème ?</w:t>
             </w:r>
           </w:p>
           <w:p>
@@ -3950,7 +3644,7 @@
                 <w:b/>
                 <w:bCs/>
                 <w:color w:val="000000"/>
-                <w:lang w:val="en-US" w:eastAsia="fr-FR"/>
+                <w:lang w:eastAsia="fr-FR"/>
               </w:rPr>
             </w:pPr>
             <w:r>
@@ -3959,15 +3653,15 @@
                 <w:b/>
                 <w:bCs/>
                 <w:color w:val="000000"/>
-                <w:lang w:val="en-US" w:eastAsia="fr-FR"/>
-              </w:rPr>
-              <w:t>(Is it important? )</w:t>
+                <w:lang w:eastAsia="fr-FR"/>
+              </w:rPr>
+              <w:t>(Est-ce important ?)</w:t>
             </w:r>
           </w:p>
         </w:tc>
         <w:tc>
           <w:tcPr>
-            <w:tcW w:w="9793" w:type="dxa"/>
+            <w:tcW w:w="12275" w:type="dxa"/>
             <w:vMerge w:val="restart"/>
             <w:tcBorders>
               <w:top w:val="nil"/>
@@ -3987,7 +3681,7 @@
                 <w:b/>
                 <w:bCs/>
                 <w:color w:val="000000"/>
-                <w:lang w:val="en-US" w:eastAsia="fr-FR"/>
+                <w:lang w:eastAsia="fr-FR"/>
               </w:rPr>
             </w:pPr>
             <w:r>
@@ -3996,7 +3690,7 @@
                 <w:b/>
                 <w:bCs/>
                 <w:color w:val="000000"/>
-                <w:lang w:val="en-US" w:eastAsia="fr-FR"/>
+                <w:lang w:eastAsia="fr-FR"/>
               </w:rPr>
               <w:t> </w:t>
             </w:r>
@@ -4004,7 +3698,7 @@
         </w:tc>
         <w:tc>
           <w:tcPr>
-            <w:tcW w:w="160" w:type="dxa"/>
+            <w:tcW w:w="134" w:type="dxa"/>
             <w:vAlign w:val="center"/>
             <w:hideMark/>
           </w:tcPr>
@@ -4016,7 +3710,7 @@
                 <w:b/>
                 <w:bCs/>
                 <w:color w:val="000000"/>
-                <w:lang w:val="en-US" w:eastAsia="fr-FR"/>
+                <w:lang w:eastAsia="fr-FR"/>
               </w:rPr>
             </w:pPr>
           </w:p>
@@ -4047,14 +3741,14 @@
                 <w:b/>
                 <w:bCs/>
                 <w:color w:val="000000"/>
-                <w:lang w:val="en-US" w:eastAsia="fr-FR"/>
-              </w:rPr>
-            </w:pPr>
-          </w:p>
-        </w:tc>
-        <w:tc>
-          <w:tcPr>
-            <w:tcW w:w="9793" w:type="dxa"/>
+                <w:lang w:eastAsia="fr-FR"/>
+              </w:rPr>
+            </w:pPr>
+          </w:p>
+        </w:tc>
+        <w:tc>
+          <w:tcPr>
+            <w:tcW w:w="12275" w:type="dxa"/>
             <w:vMerge/>
             <w:tcBorders>
               <w:top w:val="nil"/>
@@ -4073,14 +3767,14 @@
                 <w:b/>
                 <w:bCs/>
                 <w:color w:val="000000"/>
-                <w:lang w:val="en-US" w:eastAsia="fr-FR"/>
-              </w:rPr>
-            </w:pPr>
-          </w:p>
-        </w:tc>
-        <w:tc>
-          <w:tcPr>
-            <w:tcW w:w="160" w:type="dxa"/>
+                <w:lang w:eastAsia="fr-FR"/>
+              </w:rPr>
+            </w:pPr>
+          </w:p>
+        </w:tc>
+        <w:tc>
+          <w:tcPr>
+            <w:tcW w:w="134" w:type="dxa"/>
             <w:tcBorders>
               <w:top w:val="nil"/>
               <w:left w:val="nil"/>
@@ -4100,7 +3794,7 @@
                 <w:b/>
                 <w:bCs/>
                 <w:color w:val="000000"/>
-                <w:lang w:val="en-US" w:eastAsia="fr-FR"/>
+                <w:lang w:eastAsia="fr-FR"/>
               </w:rPr>
             </w:pPr>
           </w:p>
@@ -4132,7 +3826,7 @@
                 <w:b/>
                 <w:bCs/>
                 <w:color w:val="000000"/>
-                <w:lang w:val="en-US" w:eastAsia="fr-FR"/>
+                <w:lang w:eastAsia="fr-FR"/>
               </w:rPr>
             </w:pPr>
             <w:r>
@@ -4141,64 +3835,44 @@
                 <w:b/>
                 <w:bCs/>
                 <w:color w:val="000000"/>
-                <w:lang w:val="en-US" w:eastAsia="fr-FR"/>
-              </w:rPr>
-              <w:t>What’s the research question?</w:t>
+                <w:lang w:eastAsia="fr-FR"/>
+              </w:rPr>
+              <w:t xml:space="preserve">Quelle est la question de recherche ? Ou lacunes dans la littérature </w:t>
             </w:r>
+          </w:p>
+        </w:tc>
+        <w:tc>
+          <w:tcPr>
+            <w:tcW w:w="12275" w:type="dxa"/>
+            <w:vMerge w:val="restart"/>
+            <w:tcBorders>
+              <w:top w:val="nil"/>
+              <w:left w:val="single" w:sz="4" w:space="0" w:color="auto"/>
+              <w:bottom w:val="single" w:sz="4" w:space="0" w:color="auto"/>
+              <w:right w:val="single" w:sz="4" w:space="0" w:color="auto"/>
+            </w:tcBorders>
+            <w:shd w:val="clear" w:color="auto" w:fill="auto"/>
+            <w:vAlign w:val="center"/>
+            <w:hideMark/>
+          </w:tcPr>
+          <w:p>
+            <w:pPr>
+              <w:spacing w:after="0"/>
+              <w:rPr>
+                <w:rFonts w:ascii="Arial Narrow" w:eastAsia="Times New Roman" w:hAnsi="Arial Narrow" w:cs="Arial"/>
+                <w:b/>
+                <w:bCs/>
+                <w:color w:val="000000"/>
+                <w:lang w:eastAsia="fr-FR"/>
+              </w:rPr>
+            </w:pPr>
             <w:r>
               <w:rPr>
                 <w:rFonts w:ascii="Arial Narrow" w:eastAsia="Times New Roman" w:hAnsi="Arial Narrow" w:cs="Arial"/>
                 <w:b/>
                 <w:bCs/>
                 <w:color w:val="000000"/>
-                <w:lang w:val="en-US" w:eastAsia="fr-FR"/>
-              </w:rPr>
-              <w:t xml:space="preserve"> Or </w:t>
-            </w:r>
-            <w:r>
-              <w:rPr>
-                <w:rFonts w:ascii="Arial Narrow" w:eastAsia="Times New Roman" w:hAnsi="Arial Narrow" w:cs="Arial"/>
-                <w:b/>
-                <w:bCs/>
-                <w:color w:val="000000"/>
-                <w:lang w:val="en-US" w:eastAsia="fr-FR"/>
-              </w:rPr>
-              <w:t>Gap in the Literature</w:t>
-            </w:r>
-          </w:p>
-        </w:tc>
-        <w:tc>
-          <w:tcPr>
-            <w:tcW w:w="9793" w:type="dxa"/>
-            <w:vMerge w:val="restart"/>
-            <w:tcBorders>
-              <w:top w:val="nil"/>
-              <w:left w:val="single" w:sz="4" w:space="0" w:color="auto"/>
-              <w:bottom w:val="single" w:sz="4" w:space="0" w:color="auto"/>
-              <w:right w:val="single" w:sz="4" w:space="0" w:color="auto"/>
-            </w:tcBorders>
-            <w:shd w:val="clear" w:color="auto" w:fill="auto"/>
-            <w:vAlign w:val="center"/>
-            <w:hideMark/>
-          </w:tcPr>
-          <w:p>
-            <w:pPr>
-              <w:spacing w:after="0"/>
-              <w:rPr>
-                <w:rFonts w:ascii="Arial Narrow" w:eastAsia="Times New Roman" w:hAnsi="Arial Narrow" w:cs="Arial"/>
-                <w:b/>
-                <w:bCs/>
-                <w:color w:val="000000"/>
-                <w:lang w:val="en-US" w:eastAsia="fr-FR"/>
-              </w:rPr>
-            </w:pPr>
-            <w:r>
-              <w:rPr>
-                <w:rFonts w:ascii="Arial Narrow" w:eastAsia="Times New Roman" w:hAnsi="Arial Narrow" w:cs="Arial"/>
-                <w:b/>
-                <w:bCs/>
-                <w:color w:val="000000"/>
-                <w:lang w:val="en-US" w:eastAsia="fr-FR"/>
+                <w:lang w:eastAsia="fr-FR"/>
               </w:rPr>
               <w:t> </w:t>
             </w:r>
@@ -4206,7 +3880,7 @@
         </w:tc>
         <w:tc>
           <w:tcPr>
-            <w:tcW w:w="160" w:type="dxa"/>
+            <w:tcW w:w="134" w:type="dxa"/>
             <w:vAlign w:val="center"/>
             <w:hideMark/>
           </w:tcPr>
@@ -4218,7 +3892,7 @@
                 <w:b/>
                 <w:bCs/>
                 <w:color w:val="000000"/>
-                <w:lang w:val="en-US" w:eastAsia="fr-FR"/>
+                <w:lang w:eastAsia="fr-FR"/>
               </w:rPr>
             </w:pPr>
           </w:p>
@@ -4249,14 +3923,14 @@
                 <w:b/>
                 <w:bCs/>
                 <w:color w:val="000000"/>
-                <w:lang w:val="en-US" w:eastAsia="fr-FR"/>
-              </w:rPr>
-            </w:pPr>
-          </w:p>
-        </w:tc>
-        <w:tc>
-          <w:tcPr>
-            <w:tcW w:w="9793" w:type="dxa"/>
+                <w:lang w:eastAsia="fr-FR"/>
+              </w:rPr>
+            </w:pPr>
+          </w:p>
+        </w:tc>
+        <w:tc>
+          <w:tcPr>
+            <w:tcW w:w="12275" w:type="dxa"/>
             <w:vMerge/>
             <w:tcBorders>
               <w:top w:val="nil"/>
@@ -4275,14 +3949,14 @@
                 <w:b/>
                 <w:bCs/>
                 <w:color w:val="000000"/>
-                <w:lang w:val="en-US" w:eastAsia="fr-FR"/>
-              </w:rPr>
-            </w:pPr>
-          </w:p>
-        </w:tc>
-        <w:tc>
-          <w:tcPr>
-            <w:tcW w:w="160" w:type="dxa"/>
+                <w:lang w:eastAsia="fr-FR"/>
+              </w:rPr>
+            </w:pPr>
+          </w:p>
+        </w:tc>
+        <w:tc>
+          <w:tcPr>
+            <w:tcW w:w="134" w:type="dxa"/>
             <w:tcBorders>
               <w:top w:val="nil"/>
               <w:left w:val="nil"/>
@@ -4302,7 +3976,7 @@
                 <w:b/>
                 <w:bCs/>
                 <w:color w:val="000000"/>
-                <w:lang w:val="en-US" w:eastAsia="fr-FR"/>
+                <w:lang w:eastAsia="fr-FR"/>
               </w:rPr>
             </w:pPr>
           </w:p>
@@ -4337,7 +4011,6 @@
                 <w:lang w:eastAsia="fr-FR"/>
               </w:rPr>
             </w:pPr>
-            <w:proofErr w:type="spellStart"/>
             <w:r>
               <w:rPr>
                 <w:rFonts w:ascii="Arial Narrow" w:eastAsia="Times New Roman" w:hAnsi="Arial Narrow" w:cs="Arial"/>
@@ -4346,82 +4019,13 @@
                 <w:color w:val="000000"/>
                 <w:lang w:eastAsia="fr-FR"/>
               </w:rPr>
-              <w:t>What</w:t>
+              <w:t>Quel est le l'objectif ?</w:t>
             </w:r>
-            <w:proofErr w:type="spellEnd"/>
-            <w:r>
-              <w:rPr>
-                <w:rFonts w:ascii="Arial Narrow" w:eastAsia="Times New Roman" w:hAnsi="Arial Narrow" w:cs="Arial"/>
-                <w:b/>
-                <w:bCs/>
-                <w:color w:val="000000"/>
-                <w:lang w:eastAsia="fr-FR"/>
-              </w:rPr>
-              <w:t xml:space="preserve"> </w:t>
-            </w:r>
-            <w:proofErr w:type="spellStart"/>
-            <w:r>
-              <w:rPr>
-                <w:rFonts w:ascii="Arial Narrow" w:eastAsia="Times New Roman" w:hAnsi="Arial Narrow" w:cs="Arial"/>
-                <w:b/>
-                <w:bCs/>
-                <w:color w:val="000000"/>
-                <w:lang w:eastAsia="fr-FR"/>
-              </w:rPr>
-              <w:t>is</w:t>
-            </w:r>
-            <w:proofErr w:type="spellEnd"/>
-            <w:r>
-              <w:rPr>
-                <w:rFonts w:ascii="Arial Narrow" w:eastAsia="Times New Roman" w:hAnsi="Arial Narrow" w:cs="Arial"/>
-                <w:b/>
-                <w:bCs/>
-                <w:color w:val="000000"/>
-                <w:lang w:eastAsia="fr-FR"/>
-              </w:rPr>
-              <w:t xml:space="preserve"> the</w:t>
-            </w:r>
-          </w:p>
-          <w:p>
-            <w:pPr>
-              <w:spacing w:after="0" w:line="240" w:lineRule="auto"/>
-              <w:rPr>
-                <w:rFonts w:ascii="Arial Narrow" w:eastAsia="Times New Roman" w:hAnsi="Arial Narrow" w:cs="Arial"/>
-                <w:b/>
-                <w:bCs/>
-                <w:color w:val="000000"/>
-                <w:lang w:eastAsia="fr-FR"/>
-              </w:rPr>
-            </w:pPr>
-            <w:proofErr w:type="spellStart"/>
-            <w:proofErr w:type="gramStart"/>
-            <w:r>
-              <w:rPr>
-                <w:rFonts w:ascii="Arial Narrow" w:eastAsia="Times New Roman" w:hAnsi="Arial Narrow" w:cs="Arial"/>
-                <w:b/>
-                <w:bCs/>
-                <w:color w:val="000000"/>
-                <w:lang w:eastAsia="fr-FR"/>
-              </w:rPr>
-              <w:t>purpose</w:t>
-            </w:r>
-            <w:proofErr w:type="spellEnd"/>
-            <w:proofErr w:type="gramEnd"/>
-            <w:r>
-              <w:rPr>
-                <w:rFonts w:ascii="Arial Narrow" w:eastAsia="Times New Roman" w:hAnsi="Arial Narrow" w:cs="Arial"/>
-                <w:b/>
-                <w:bCs/>
-                <w:color w:val="000000"/>
-                <w:lang w:eastAsia="fr-FR"/>
-              </w:rPr>
-              <w:t xml:space="preserve"> ?</w:t>
-            </w:r>
-          </w:p>
-        </w:tc>
-        <w:tc>
-          <w:tcPr>
-            <w:tcW w:w="9793" w:type="dxa"/>
+          </w:p>
+        </w:tc>
+        <w:tc>
+          <w:tcPr>
+            <w:tcW w:w="12275" w:type="dxa"/>
             <w:vMerge w:val="restart"/>
             <w:tcBorders>
               <w:top w:val="nil"/>
@@ -4458,7 +4062,7 @@
         </w:tc>
         <w:tc>
           <w:tcPr>
-            <w:tcW w:w="160" w:type="dxa"/>
+            <w:tcW w:w="134" w:type="dxa"/>
             <w:vAlign w:val="center"/>
             <w:hideMark/>
           </w:tcPr>
@@ -4508,7 +4112,7 @@
         </w:tc>
         <w:tc>
           <w:tcPr>
-            <w:tcW w:w="9793" w:type="dxa"/>
+            <w:tcW w:w="12275" w:type="dxa"/>
             <w:vMerge/>
             <w:tcBorders>
               <w:top w:val="nil"/>
@@ -4534,7 +4138,7 @@
         </w:tc>
         <w:tc>
           <w:tcPr>
-            <w:tcW w:w="160" w:type="dxa"/>
+            <w:tcW w:w="134" w:type="dxa"/>
             <w:tcBorders>
               <w:top w:val="nil"/>
               <w:left w:val="nil"/>
@@ -4584,7 +4188,7 @@
                 <w:b/>
                 <w:bCs/>
                 <w:color w:val="000000"/>
-                <w:lang w:val="en-US" w:eastAsia="fr-FR"/>
+                <w:lang w:eastAsia="fr-FR"/>
               </w:rPr>
             </w:pPr>
             <w:r>
@@ -4593,35 +4197,15 @@
                 <w:b/>
                 <w:bCs/>
                 <w:color w:val="000000"/>
-                <w:lang w:val="en-US" w:eastAsia="fr-FR"/>
-              </w:rPr>
-              <w:t>What methodology the authors</w:t>
+                <w:lang w:eastAsia="fr-FR"/>
+              </w:rPr>
+              <w:t>Quelle est la méthodologie utilisée par les auteurs ?</w:t>
             </w:r>
-            <w:r>
-              <w:rPr>
-                <w:rFonts w:ascii="Arial Narrow" w:eastAsia="Times New Roman" w:hAnsi="Arial Narrow" w:cs="Arial"/>
-                <w:b/>
-                <w:bCs/>
-                <w:color w:val="000000"/>
-                <w:lang w:val="en-US" w:eastAsia="fr-FR"/>
-              </w:rPr>
-              <w:t xml:space="preserve"> used</w:t>
-            </w:r>
-            <w:r>
-              <w:rPr>
-                <w:rFonts w:ascii="Arial Narrow" w:eastAsia="Times New Roman" w:hAnsi="Arial Narrow" w:cs="Arial"/>
-                <w:b/>
-                <w:bCs/>
-                <w:color w:val="000000"/>
-                <w:lang w:val="en-US" w:eastAsia="fr-FR"/>
-              </w:rPr>
-              <w:t>?</w:t>
-            </w:r>
-          </w:p>
-        </w:tc>
-        <w:tc>
-          <w:tcPr>
-            <w:tcW w:w="9793" w:type="dxa"/>
+          </w:p>
+        </w:tc>
+        <w:tc>
+          <w:tcPr>
+            <w:tcW w:w="12275" w:type="dxa"/>
             <w:tcBorders>
               <w:top w:val="nil"/>
               <w:left w:val="single" w:sz="4" w:space="0" w:color="auto"/>
@@ -4639,14 +4223,14 @@
                 <w:b/>
                 <w:bCs/>
                 <w:color w:val="000000"/>
-                <w:lang w:val="en-US" w:eastAsia="fr-FR"/>
-              </w:rPr>
-            </w:pPr>
-          </w:p>
-        </w:tc>
-        <w:tc>
-          <w:tcPr>
-            <w:tcW w:w="160" w:type="dxa"/>
+                <w:lang w:eastAsia="fr-FR"/>
+              </w:rPr>
+            </w:pPr>
+          </w:p>
+        </w:tc>
+        <w:tc>
+          <w:tcPr>
+            <w:tcW w:w="134" w:type="dxa"/>
             <w:vAlign w:val="center"/>
           </w:tcPr>
           <w:p>
@@ -4657,7 +4241,7 @@
                 <w:b/>
                 <w:bCs/>
                 <w:color w:val="000000"/>
-                <w:lang w:val="en-US" w:eastAsia="fr-FR"/>
+                <w:lang w:eastAsia="fr-FR"/>
               </w:rPr>
             </w:pPr>
           </w:p>
@@ -4687,7 +4271,7 @@
                 <w:b/>
                 <w:bCs/>
                 <w:color w:val="000000"/>
-                <w:lang w:val="en-US" w:eastAsia="fr-FR"/>
+                <w:lang w:eastAsia="fr-FR"/>
               </w:rPr>
             </w:pPr>
             <w:r>
@@ -4696,15 +4280,15 @@
                 <w:b/>
                 <w:bCs/>
                 <w:color w:val="000000"/>
-                <w:lang w:val="en-US" w:eastAsia="fr-FR"/>
-              </w:rPr>
-              <w:t>What are the results of the article?</w:t>
+                <w:lang w:eastAsia="fr-FR"/>
+              </w:rPr>
+              <w:t>Quels sont les résultats de l'article ?</w:t>
             </w:r>
           </w:p>
         </w:tc>
         <w:tc>
           <w:tcPr>
-            <w:tcW w:w="9793" w:type="dxa"/>
+            <w:tcW w:w="12275" w:type="dxa"/>
             <w:tcBorders>
               <w:top w:val="nil"/>
               <w:left w:val="single" w:sz="4" w:space="0" w:color="auto"/>
@@ -4722,16 +4306,10 @@
                 <w:b/>
                 <w:bCs/>
                 <w:color w:val="000000"/>
-                <w:lang w:val="en-US" w:eastAsia="fr-FR"/>
-              </w:rPr>
-            </w:pPr>
-          </w:p>
-        </w:tc>
-        <w:tc>
-          <w:tcPr>
-            <w:tcW w:w="160" w:type="dxa"/>
-            <w:vAlign w:val="center"/>
-          </w:tcPr>
+                <w:lang w:eastAsia="fr-FR"/>
+              </w:rPr>
+            </w:pPr>
+          </w:p>
           <w:p>
             <w:pPr>
               <w:spacing w:after="0"/>
@@ -4740,7 +4318,49 @@
                 <w:b/>
                 <w:bCs/>
                 <w:color w:val="000000"/>
-                <w:lang w:val="en-US" w:eastAsia="fr-FR"/>
+                <w:lang w:eastAsia="fr-FR"/>
+              </w:rPr>
+            </w:pPr>
+          </w:p>
+          <w:p>
+            <w:pPr>
+              <w:spacing w:after="0"/>
+              <w:rPr>
+                <w:rFonts w:ascii="Arial Narrow" w:eastAsia="Times New Roman" w:hAnsi="Arial Narrow" w:cs="Arial"/>
+                <w:b/>
+                <w:bCs/>
+                <w:color w:val="000000"/>
+                <w:lang w:eastAsia="fr-FR"/>
+              </w:rPr>
+            </w:pPr>
+          </w:p>
+          <w:p>
+            <w:pPr>
+              <w:spacing w:after="0"/>
+              <w:rPr>
+                <w:rFonts w:ascii="Arial Narrow" w:eastAsia="Times New Roman" w:hAnsi="Arial Narrow" w:cs="Arial"/>
+                <w:b/>
+                <w:bCs/>
+                <w:color w:val="000000"/>
+                <w:lang w:eastAsia="fr-FR"/>
+              </w:rPr>
+            </w:pPr>
+          </w:p>
+        </w:tc>
+        <w:tc>
+          <w:tcPr>
+            <w:tcW w:w="134" w:type="dxa"/>
+            <w:vAlign w:val="center"/>
+          </w:tcPr>
+          <w:p>
+            <w:pPr>
+              <w:spacing w:after="0"/>
+              <w:rPr>
+                <w:rFonts w:ascii="Arial Narrow" w:eastAsia="Times New Roman" w:hAnsi="Arial Narrow" w:cs="Arial"/>
+                <w:b/>
+                <w:bCs/>
+                <w:color w:val="000000"/>
+                <w:lang w:eastAsia="fr-FR"/>
               </w:rPr>
             </w:pPr>
           </w:p>
@@ -4772,7 +4392,7 @@
                 <w:b/>
                 <w:bCs/>
                 <w:color w:val="000000"/>
-                <w:lang w:val="en-US" w:eastAsia="fr-FR"/>
+                <w:lang w:eastAsia="fr-FR"/>
               </w:rPr>
             </w:pPr>
             <w:r>
@@ -4781,30 +4401,10 @@
                 <w:b/>
                 <w:bCs/>
                 <w:color w:val="000000"/>
-                <w:lang w:val="en-US" w:eastAsia="fr-FR"/>
-              </w:rPr>
-              <w:t>What are the i</w:t>
+                <w:lang w:eastAsia="fr-FR"/>
+              </w:rPr>
+              <w:t>Quelles sont les implications/perspectives</w:t>
             </w:r>
-            <w:r>
-              <w:rPr>
-                <w:rFonts w:ascii="Arial Narrow" w:eastAsia="Times New Roman" w:hAnsi="Arial Narrow" w:cs="Arial"/>
-                <w:b/>
-                <w:bCs/>
-                <w:color w:val="000000"/>
-                <w:lang w:val="en-US" w:eastAsia="fr-FR"/>
-              </w:rPr>
-              <w:t>mplications</w:t>
-            </w:r>
-            <w:r>
-              <w:rPr>
-                <w:rFonts w:ascii="Arial Narrow" w:eastAsia="Times New Roman" w:hAnsi="Arial Narrow" w:cs="Arial"/>
-                <w:b/>
-                <w:bCs/>
-                <w:color w:val="000000"/>
-                <w:lang w:val="en-US" w:eastAsia="fr-FR"/>
-              </w:rPr>
-              <w:t>/perspectives</w:t>
-            </w:r>
           </w:p>
           <w:p>
             <w:pPr>
@@ -4814,19 +4414,9 @@
                 <w:b/>
                 <w:bCs/>
                 <w:color w:val="000000"/>
-                <w:lang w:val="en-US" w:eastAsia="fr-FR"/>
-              </w:rPr>
-            </w:pPr>
-            <w:r>
-              <w:rPr>
-                <w:rFonts w:ascii="Arial Narrow" w:eastAsia="Times New Roman" w:hAnsi="Arial Narrow" w:cs="Arial"/>
-                <w:b/>
-                <w:bCs/>
-                <w:color w:val="000000"/>
-                <w:lang w:val="en-US" w:eastAsia="fr-FR"/>
-              </w:rPr>
-              <w:t xml:space="preserve">for </w:t>
-            </w:r>
+                <w:lang w:eastAsia="fr-FR"/>
+              </w:rPr>
+            </w:pPr>
             <w:proofErr w:type="gramStart"/>
             <w:r>
               <w:rPr>
@@ -4834,16 +4424,26 @@
                 <w:b/>
                 <w:bCs/>
                 <w:color w:val="000000"/>
-                <w:lang w:val="en-US" w:eastAsia="fr-FR"/>
-              </w:rPr>
-              <w:t>future ?</w:t>
+                <w:lang w:eastAsia="fr-FR"/>
+              </w:rPr>
+              <w:t>pour</w:t>
             </w:r>
             <w:proofErr w:type="gramEnd"/>
-          </w:p>
-        </w:tc>
-        <w:tc>
-          <w:tcPr>
-            <w:tcW w:w="9793" w:type="dxa"/>
+            <w:r>
+              <w:rPr>
+                <w:rFonts w:ascii="Arial Narrow" w:eastAsia="Times New Roman" w:hAnsi="Arial Narrow" w:cs="Arial"/>
+                <w:b/>
+                <w:bCs/>
+                <w:color w:val="000000"/>
+                <w:lang w:eastAsia="fr-FR"/>
+              </w:rPr>
+              <w:t xml:space="preserve"> l'avenir ?</w:t>
+            </w:r>
+          </w:p>
+        </w:tc>
+        <w:tc>
+          <w:tcPr>
+            <w:tcW w:w="12275" w:type="dxa"/>
             <w:vMerge w:val="restart"/>
             <w:tcBorders>
               <w:top w:val="nil"/>
@@ -4863,7 +4463,7 @@
                 <w:b/>
                 <w:bCs/>
                 <w:color w:val="000000"/>
-                <w:lang w:val="en-US" w:eastAsia="fr-FR"/>
+                <w:lang w:eastAsia="fr-FR"/>
               </w:rPr>
             </w:pPr>
             <w:r>
@@ -4872,7 +4472,7 @@
                 <w:b/>
                 <w:bCs/>
                 <w:color w:val="000000"/>
-                <w:lang w:val="en-US" w:eastAsia="fr-FR"/>
+                <w:lang w:eastAsia="fr-FR"/>
               </w:rPr>
               <w:t> </w:t>
             </w:r>
@@ -4880,7 +4480,7 @@
         </w:tc>
         <w:tc>
           <w:tcPr>
-            <w:tcW w:w="160" w:type="dxa"/>
+            <w:tcW w:w="134" w:type="dxa"/>
             <w:vAlign w:val="center"/>
             <w:hideMark/>
           </w:tcPr>
@@ -4892,7 +4492,7 @@
                 <w:b/>
                 <w:bCs/>
                 <w:color w:val="000000"/>
-                <w:lang w:val="en-US" w:eastAsia="fr-FR"/>
+                <w:lang w:eastAsia="fr-FR"/>
               </w:rPr>
             </w:pPr>
           </w:p>
@@ -4922,14 +4522,14 @@
                 <w:b/>
                 <w:bCs/>
                 <w:color w:val="000000"/>
-                <w:lang w:val="en-US" w:eastAsia="fr-FR"/>
-              </w:rPr>
-            </w:pPr>
-          </w:p>
-        </w:tc>
-        <w:tc>
-          <w:tcPr>
-            <w:tcW w:w="9793" w:type="dxa"/>
+                <w:lang w:eastAsia="fr-FR"/>
+              </w:rPr>
+            </w:pPr>
+          </w:p>
+        </w:tc>
+        <w:tc>
+          <w:tcPr>
+            <w:tcW w:w="12275" w:type="dxa"/>
             <w:vMerge/>
             <w:tcBorders>
               <w:top w:val="nil"/>
@@ -4947,14 +4547,14 @@
                 <w:b/>
                 <w:bCs/>
                 <w:color w:val="000000"/>
-                <w:lang w:val="en-US" w:eastAsia="fr-FR"/>
-              </w:rPr>
-            </w:pPr>
-          </w:p>
-        </w:tc>
-        <w:tc>
-          <w:tcPr>
-            <w:tcW w:w="160" w:type="dxa"/>
+                <w:lang w:eastAsia="fr-FR"/>
+              </w:rPr>
+            </w:pPr>
+          </w:p>
+        </w:tc>
+        <w:tc>
+          <w:tcPr>
+            <w:tcW w:w="134" w:type="dxa"/>
             <w:tcBorders>
               <w:top w:val="nil"/>
               <w:left w:val="nil"/>
@@ -4973,7 +4573,7 @@
                 <w:b/>
                 <w:bCs/>
                 <w:color w:val="000000"/>
-                <w:lang w:val="en-US" w:eastAsia="fr-FR"/>
+                <w:lang w:eastAsia="fr-FR"/>
               </w:rPr>
             </w:pPr>
           </w:p>
@@ -4983,96 +4583,48 @@
     <w:p>
       <w:pPr>
         <w:rPr>
-          <w:rFonts w:ascii="Arial Narrow" w:eastAsia="Times New Roman" w:hAnsi="Arial Narrow" w:cs="Arial"/>
           <w:b/>
           <w:bCs/>
-          <w:color w:val="000000"/>
-          <w:lang w:val="en-US" w:eastAsia="fr-FR"/>
         </w:rPr>
       </w:pPr>
     </w:p>
     <w:p>
       <w:pPr>
         <w:rPr>
-          <w:rFonts w:ascii="Arial Narrow" w:eastAsia="Times New Roman" w:hAnsi="Arial Narrow" w:cs="Arial"/>
           <w:b/>
           <w:bCs/>
-          <w:color w:val="000000"/>
-          <w:lang w:val="en-US" w:eastAsia="fr-FR"/>
         </w:rPr>
       </w:pPr>
-    </w:p>
-    <w:p>
-      <w:pPr>
+      <w:r>
+        <w:t xml:space="preserve">Tableau </w:t>
+      </w:r>
+      <w:r>
+        <w:fldChar w:fldCharType="begin"/>
+      </w:r>
+      <w:r>
+        <w:instrText xml:space="preserve"> SEQ Tableau \* ARABIC </w:instrText>
+      </w:r>
+      <w:r>
+        <w:fldChar w:fldCharType="separate"/>
+      </w:r>
+      <w:r>
+        <w:rPr>
+          <w:noProof/>
+        </w:rPr>
+        <w:t>2</w:t>
+      </w:r>
+      <w:r>
+        <w:fldChar w:fldCharType="end"/>
+      </w:r>
+      <w:r>
+        <w:t xml:space="preserve"> </w:t>
+      </w:r>
+      <w:r>
         <w:rPr>
           <w:b/>
           <w:bCs/>
-          <w:lang w:val="en-US"/>
-        </w:rPr>
-      </w:pPr>
-    </w:p>
-    <w:p>
-      <w:pPr>
-        <w:rPr>
-          <w:b/>
-          <w:bCs/>
-          <w:lang w:val="en-US"/>
-        </w:rPr>
-      </w:pPr>
-    </w:p>
-    <w:p>
-      <w:pPr>
-        <w:pStyle w:val="Lgende"/>
-        <w:keepNext/>
-        <w:rPr>
-          <w:lang w:val="en-US"/>
-        </w:rPr>
-      </w:pPr>
-      <w:r>
-        <w:rPr>
-          <w:lang w:val="en-US"/>
-        </w:rPr>
-        <w:t xml:space="preserve">Tableau </w:t>
-      </w:r>
-      <w:r>
-        <w:fldChar w:fldCharType="begin"/>
-      </w:r>
-      <w:r>
-        <w:rPr>
-          <w:lang w:val="en-US"/>
-        </w:rPr>
-        <w:instrText xml:space="preserve"> SEQ Tableau \* ARABIC </w:instrText>
-      </w:r>
-      <w:r>
-        <w:fldChar w:fldCharType="separate"/>
-      </w:r>
-      <w:r>
-        <w:rPr>
-          <w:noProof/>
-          <w:lang w:val="en-US"/>
-        </w:rPr>
-        <w:t>2</w:t>
-      </w:r>
-      <w:r>
-        <w:fldChar w:fldCharType="end"/>
-      </w:r>
-      <w:r>
-        <w:rPr>
-          <w:lang w:val="en-US"/>
-        </w:rPr>
-        <w:t xml:space="preserve"> </w:t>
-      </w:r>
-      <w:r>
-        <w:rPr>
-          <w:lang w:val="en-US"/>
-        </w:rPr>
-        <w:t xml:space="preserve">Lecture grid </w:t>
-      </w:r>
-      <w:r>
-        <w:rPr>
-          <w:lang w:val="en-US"/>
-        </w:rPr>
-        <w:t>for the whole paper</w:t>
+        </w:rPr>
+        <w:t>Tableau de synthèse de l’article</w:t>
       </w:r>
     </w:p>
     <w:tbl>
@@ -5222,7 +4774,7 @@
                 <w:b/>
                 <w:bCs/>
                 <w:color w:val="000000"/>
-                <w:lang w:val="en-US" w:eastAsia="fr-FR"/>
+                <w:lang w:eastAsia="fr-FR"/>
               </w:rPr>
             </w:pPr>
             <w:r>
@@ -5231,9 +4783,9 @@
                 <w:b/>
                 <w:bCs/>
                 <w:color w:val="000000"/>
-                <w:lang w:val="en-US" w:eastAsia="fr-FR"/>
-              </w:rPr>
-              <w:t>What is the context of this research?</w:t>
+                <w:lang w:eastAsia="fr-FR"/>
+              </w:rPr>
+              <w:t>Quel est le contexte de cette recherche ?</w:t>
             </w:r>
           </w:p>
         </w:tc>
@@ -5256,14 +4808,14 @@
               <w:rPr>
                 <w:rFonts w:ascii="Arial Narrow" w:eastAsia="Times New Roman" w:hAnsi="Arial Narrow" w:cs="Calibri"/>
                 <w:color w:val="000000"/>
-                <w:lang w:val="en-US" w:eastAsia="fr-FR"/>
+                <w:lang w:eastAsia="fr-FR"/>
               </w:rPr>
             </w:pPr>
             <w:r>
               <w:rPr>
                 <w:rFonts w:ascii="Arial Narrow" w:eastAsia="Times New Roman" w:hAnsi="Arial Narrow" w:cs="Calibri"/>
                 <w:color w:val="000000"/>
-                <w:lang w:val="en-US" w:eastAsia="fr-FR"/>
+                <w:lang w:eastAsia="fr-FR"/>
               </w:rPr>
               <w:t> </w:t>
             </w:r>
@@ -5294,7 +4846,7 @@
                 <w:b/>
                 <w:bCs/>
                 <w:color w:val="000000"/>
-                <w:lang w:val="en-US" w:eastAsia="fr-FR"/>
+                <w:lang w:eastAsia="fr-FR"/>
               </w:rPr>
             </w:pPr>
             <w:r>
@@ -5303,9 +4855,9 @@
                 <w:b/>
                 <w:bCs/>
                 <w:color w:val="000000"/>
-                <w:lang w:val="en-US" w:eastAsia="fr-FR"/>
-              </w:rPr>
-              <w:t>The major research questions explored in this article are:</w:t>
+                <w:lang w:eastAsia="fr-FR"/>
+              </w:rPr>
+              <w:t>Les principales questions de recherche explorées dans cet article sont les suivantes :</w:t>
             </w:r>
           </w:p>
         </w:tc>
@@ -5328,14 +4880,14 @@
               <w:rPr>
                 <w:rFonts w:ascii="Arial Narrow" w:eastAsia="Times New Roman" w:hAnsi="Arial Narrow" w:cs="Calibri"/>
                 <w:color w:val="000000"/>
-                <w:lang w:val="en-US" w:eastAsia="fr-FR"/>
+                <w:lang w:eastAsia="fr-FR"/>
               </w:rPr>
             </w:pPr>
             <w:r>
               <w:rPr>
                 <w:rFonts w:ascii="Arial Narrow" w:eastAsia="Times New Roman" w:hAnsi="Arial Narrow" w:cs="Calibri"/>
                 <w:color w:val="000000"/>
-                <w:lang w:val="en-US" w:eastAsia="fr-FR"/>
+                <w:lang w:eastAsia="fr-FR"/>
               </w:rPr>
               <w:t> </w:t>
             </w:r>
@@ -5366,7 +4918,7 @@
                 <w:b/>
                 <w:bCs/>
                 <w:color w:val="000000"/>
-                <w:lang w:val="en-US" w:eastAsia="fr-FR"/>
+                <w:lang w:eastAsia="fr-FR"/>
               </w:rPr>
             </w:pPr>
             <w:r>
@@ -5375,9 +4927,9 @@
                 <w:b/>
                 <w:bCs/>
                 <w:color w:val="000000"/>
-                <w:lang w:val="en-US" w:eastAsia="fr-FR"/>
-              </w:rPr>
-              <w:t>What are the major theoretical propositions?</w:t>
+                <w:lang w:eastAsia="fr-FR"/>
+              </w:rPr>
+              <w:t>Quelles sont les principales propositions théoriques ?</w:t>
             </w:r>
           </w:p>
         </w:tc>
@@ -5400,14 +4952,14 @@
               <w:rPr>
                 <w:rFonts w:ascii="Arial Narrow" w:eastAsia="Times New Roman" w:hAnsi="Arial Narrow" w:cs="Calibri"/>
                 <w:color w:val="000000"/>
-                <w:lang w:val="en-US" w:eastAsia="fr-FR"/>
+                <w:lang w:eastAsia="fr-FR"/>
               </w:rPr>
             </w:pPr>
             <w:r>
               <w:rPr>
                 <w:rFonts w:ascii="Arial Narrow" w:eastAsia="Times New Roman" w:hAnsi="Arial Narrow" w:cs="Calibri"/>
                 <w:color w:val="000000"/>
-                <w:lang w:val="en-US" w:eastAsia="fr-FR"/>
+                <w:lang w:eastAsia="fr-FR"/>
               </w:rPr>
               <w:t> </w:t>
             </w:r>
@@ -5438,7 +4990,7 @@
                 <w:b/>
                 <w:bCs/>
                 <w:color w:val="000000"/>
-                <w:lang w:val="en-US" w:eastAsia="fr-FR"/>
+                <w:lang w:eastAsia="fr-FR"/>
               </w:rPr>
             </w:pPr>
             <w:r>
@@ -5447,9 +4999,9 @@
                 <w:b/>
                 <w:bCs/>
                 <w:color w:val="000000"/>
-                <w:lang w:val="en-US" w:eastAsia="fr-FR"/>
-              </w:rPr>
-              <w:t>What methodology or research methods and data are used?</w:t>
+                <w:lang w:eastAsia="fr-FR"/>
+              </w:rPr>
+              <w:t>Quelle méthodologie ou quelles méthodes de recherche et quelles données sont utilisées ?</w:t>
             </w:r>
           </w:p>
         </w:tc>
@@ -5472,7 +5024,7 @@
               <w:rPr>
                 <w:rFonts w:ascii="Arial Narrow" w:eastAsia="Times New Roman" w:hAnsi="Arial Narrow" w:cs="Calibri"/>
                 <w:color w:val="000000"/>
-                <w:lang w:val="en-US" w:eastAsia="fr-FR"/>
+                <w:lang w:eastAsia="fr-FR"/>
               </w:rPr>
             </w:pPr>
           </w:p>
@@ -5502,7 +5054,7 @@
                 <w:b/>
                 <w:bCs/>
                 <w:color w:val="000000"/>
-                <w:lang w:val="en-US" w:eastAsia="fr-FR"/>
+                <w:lang w:eastAsia="fr-FR"/>
               </w:rPr>
             </w:pPr>
             <w:r>
@@ -5511,9 +5063,9 @@
                 <w:b/>
                 <w:bCs/>
                 <w:color w:val="000000"/>
-                <w:lang w:val="en-US" w:eastAsia="fr-FR"/>
-              </w:rPr>
-              <w:t>What are the main results?</w:t>
+                <w:lang w:eastAsia="fr-FR"/>
+              </w:rPr>
+              <w:t>Quels sont les principaux résultats ?</w:t>
             </w:r>
           </w:p>
         </w:tc>
@@ -5536,14 +5088,14 @@
               <w:rPr>
                 <w:rFonts w:ascii="Arial Narrow" w:eastAsia="Times New Roman" w:hAnsi="Arial Narrow" w:cs="Calibri"/>
                 <w:color w:val="000000"/>
-                <w:lang w:val="en-US" w:eastAsia="fr-FR"/>
+                <w:lang w:eastAsia="fr-FR"/>
               </w:rPr>
             </w:pPr>
             <w:r>
               <w:rPr>
                 <w:rFonts w:ascii="Arial Narrow" w:eastAsia="Times New Roman" w:hAnsi="Arial Narrow" w:cs="Calibri"/>
                 <w:color w:val="000000"/>
-                <w:lang w:val="en-US" w:eastAsia="fr-FR"/>
+                <w:lang w:eastAsia="fr-FR"/>
               </w:rPr>
               <w:t> </w:t>
             </w:r>
@@ -5574,7 +5126,7 @@
                 <w:b/>
                 <w:bCs/>
                 <w:color w:val="000000"/>
-                <w:lang w:val="en-US" w:eastAsia="fr-FR"/>
+                <w:lang w:eastAsia="fr-FR"/>
               </w:rPr>
             </w:pPr>
             <w:r>
@@ -5583,9 +5135,9 @@
                 <w:b/>
                 <w:bCs/>
                 <w:color w:val="000000"/>
-                <w:lang w:val="en-US" w:eastAsia="fr-FR"/>
-              </w:rPr>
-              <w:t>How this results matter for my subject?</w:t>
+                <w:lang w:eastAsia="fr-FR"/>
+              </w:rPr>
+              <w:t>En quoi ces résultats sont-ils importants pour mon sujet ?</w:t>
             </w:r>
           </w:p>
         </w:tc>
@@ -5608,14 +5160,14 @@
               <w:rPr>
                 <w:rFonts w:ascii="Arial Narrow" w:eastAsia="Times New Roman" w:hAnsi="Arial Narrow" w:cs="Calibri"/>
                 <w:color w:val="000000"/>
-                <w:lang w:val="en-US" w:eastAsia="fr-FR"/>
+                <w:lang w:eastAsia="fr-FR"/>
               </w:rPr>
             </w:pPr>
             <w:r>
               <w:rPr>
                 <w:rFonts w:ascii="Arial Narrow" w:eastAsia="Times New Roman" w:hAnsi="Arial Narrow" w:cs="Calibri"/>
                 <w:color w:val="000000"/>
-                <w:lang w:val="en-US" w:eastAsia="fr-FR"/>
+                <w:lang w:eastAsia="fr-FR"/>
               </w:rPr>
               <w:t> </w:t>
             </w:r>
@@ -5646,7 +5198,7 @@
                 <w:b/>
                 <w:bCs/>
                 <w:color w:val="000000"/>
-                <w:lang w:val="en-US" w:eastAsia="fr-FR"/>
+                <w:lang w:eastAsia="fr-FR"/>
               </w:rPr>
             </w:pPr>
             <w:r>
@@ -5655,9 +5207,9 @@
                 <w:b/>
                 <w:bCs/>
                 <w:color w:val="000000"/>
-                <w:lang w:val="en-US" w:eastAsia="fr-FR"/>
-              </w:rPr>
-              <w:t>How can I use this paper in my text?</w:t>
+                <w:lang w:eastAsia="fr-FR"/>
+              </w:rPr>
+              <w:t>Comment puis-je utiliser ce document dans mon texte ?</w:t>
             </w:r>
           </w:p>
         </w:tc>
@@ -5680,14 +5232,14 @@
               <w:rPr>
                 <w:rFonts w:ascii="Arial Narrow" w:eastAsia="Times New Roman" w:hAnsi="Arial Narrow" w:cs="Calibri"/>
                 <w:color w:val="000000"/>
-                <w:lang w:val="en-US" w:eastAsia="fr-FR"/>
+                <w:lang w:eastAsia="fr-FR"/>
               </w:rPr>
             </w:pPr>
             <w:r>
               <w:rPr>
                 <w:rFonts w:ascii="Arial Narrow" w:eastAsia="Times New Roman" w:hAnsi="Arial Narrow" w:cs="Calibri"/>
                 <w:color w:val="000000"/>
-                <w:lang w:val="en-US" w:eastAsia="fr-FR"/>
+                <w:lang w:eastAsia="fr-FR"/>
               </w:rPr>
               <w:t> </w:t>
             </w:r>
@@ -5702,7 +5254,7 @@
           <w:b/>
           <w:bCs/>
           <w:color w:val="000000"/>
-          <w:lang w:val="en-US" w:eastAsia="fr-FR"/>
+          <w:lang w:eastAsia="fr-FR"/>
         </w:rPr>
         <w:sectPr>
           <w:pgSz w:w="16838" w:h="11906" w:orient="landscape"/>
@@ -5717,7 +5269,6 @@
       <w:pPr>
         <w:rPr>
           <w:rFonts w:ascii="Roboto Condensed" w:hAnsi="Roboto Condensed"/>
-          <w:lang w:val="en-US"/>
         </w:rPr>
       </w:pPr>
     </w:p>
@@ -6310,7 +5861,7 @@
       <w:lvlText w:val="%1."/>
       <w:lvlJc w:val="left"/>
       <w:pPr>
-        <w:ind w:left="720" w:hanging="360"/>
+        <w:ind w:left="709" w:hanging="360"/>
       </w:pPr>
     </w:lvl>
     <w:lvl w:ilvl="1" w:tplc="040C0019">
@@ -6319,7 +5870,7 @@
       <w:lvlText w:val="%2."/>
       <w:lvlJc w:val="left"/>
       <w:pPr>
-        <w:ind w:left="1440" w:hanging="360"/>
+        <w:ind w:left="1429" w:hanging="360"/>
       </w:pPr>
     </w:lvl>
     <w:lvl w:ilvl="2" w:tplc="040C001B">
@@ -6328,7 +5879,7 @@
       <w:lvlText w:val="%3."/>
       <w:lvlJc w:val="right"/>
       <w:pPr>
-        <w:ind w:left="2160" w:hanging="180"/>
+        <w:ind w:left="2149" w:hanging="180"/>
       </w:pPr>
     </w:lvl>
     <w:lvl w:ilvl="3" w:tplc="040C000F">
@@ -6337,7 +5888,7 @@
       <w:lvlText w:val="%4."/>
       <w:lvlJc w:val="left"/>
       <w:pPr>
-        <w:ind w:left="2880" w:hanging="360"/>
+        <w:ind w:left="2869" w:hanging="360"/>
       </w:pPr>
     </w:lvl>
     <w:lvl w:ilvl="4" w:tplc="040C0019" w:tentative="1">
@@ -6346,7 +5897,7 @@
       <w:lvlText w:val="%5."/>
       <w:lvlJc w:val="left"/>
       <w:pPr>
-        <w:ind w:left="3600" w:hanging="360"/>
+        <w:ind w:left="3589" w:hanging="360"/>
       </w:pPr>
     </w:lvl>
     <w:lvl w:ilvl="5" w:tplc="040C001B" w:tentative="1">
@@ -6355,7 +5906,7 @@
       <w:lvlText w:val="%6."/>
       <w:lvlJc w:val="right"/>
       <w:pPr>
-        <w:ind w:left="4320" w:hanging="180"/>
+        <w:ind w:left="4309" w:hanging="180"/>
       </w:pPr>
     </w:lvl>
     <w:lvl w:ilvl="6" w:tplc="040C000F" w:tentative="1">
@@ -6364,7 +5915,7 @@
       <w:lvlText w:val="%7."/>
       <w:lvlJc w:val="left"/>
       <w:pPr>
-        <w:ind w:left="5040" w:hanging="360"/>
+        <w:ind w:left="5029" w:hanging="360"/>
       </w:pPr>
     </w:lvl>
     <w:lvl w:ilvl="7" w:tplc="040C0019" w:tentative="1">
@@ -6373,7 +5924,7 @@
       <w:lvlText w:val="%8."/>
       <w:lvlJc w:val="left"/>
       <w:pPr>
-        <w:ind w:left="5760" w:hanging="360"/>
+        <w:ind w:left="5749" w:hanging="360"/>
       </w:pPr>
     </w:lvl>
     <w:lvl w:ilvl="8" w:tplc="040C001B" w:tentative="1">
@@ -6382,7 +5933,7 @@
       <w:lvlText w:val="%9."/>
       <w:lvlJc w:val="right"/>
       <w:pPr>
-        <w:ind w:left="6480" w:hanging="180"/>
+        <w:ind w:left="6469" w:hanging="180"/>
       </w:pPr>
     </w:lvl>
   </w:abstractNum>
@@ -6987,6 +6538,17 @@
       <w:szCs w:val="18"/>
     </w:rPr>
   </w:style>
+  <w:style w:type="paragraph" w:styleId="Paragraphedeliste">
+    <w:name w:val="List Paragraph"/>
+    <w:basedOn w:val="Normal"/>
+    <w:uiPriority w:val="34"/>
+    <w:qFormat/>
+    <w:rsid w:val="00196145"/>
+    <w:pPr>
+      <w:ind w:left="720"/>
+      <w:contextualSpacing/>
+    </w:pPr>
+  </w:style>
 </w:styles>
 </file>
 
@@ -7033,7 +6595,7 @@
     <w:charset w:val="00"/>
     <w:family w:val="swiss"/>
     <w:pitch w:val="variable"/>
-    <w:sig w:usb0="E0002EFF" w:usb1="C000247B" w:usb2="00000009" w:usb3="00000000" w:csb0="000001FF" w:csb1="00000000"/>
+    <w:sig w:usb0="E0002AFF" w:usb1="C000ACFF" w:usb2="00000009" w:usb3="00000000" w:csb0="000001FF" w:csb1="00000000"/>
   </w:font>
   <w:font w:name="Times New Roman">
     <w:panose1 w:val="02020603050405020304"/>
@@ -7151,6 +6713,7 @@
     <w:rsid w:val="008A069C"/>
     <w:rsid w:val="00AB2913"/>
     <w:rsid w:val="00C10EA3"/>
+    <w:rsid w:val="00CD2315"/>
     <w:rsid w:val="00CF096F"/>
     <w:rsid w:val="00D26DDA"/>
     <w:rsid w:val="00D34E39"/>

</xml_diff>